<commit_message>
⚙️ Added AsteroidsScene to the CheatSystem
</commit_message>
<xml_diff>
--- a/Project4-Spaceship.docx
+++ b/Project4-Spaceship.docx
@@ -400,6 +400,9 @@
       </w:pPr>
       <w:proofErr w:type="spellStart"/>
       <w:r>
+        <w:rPr>
+          <w:highlight w:val="green"/>
+        </w:rPr>
         <w:t>SceneSystem.c</w:t>
       </w:r>
       <w:proofErr w:type="spellEnd"/>
@@ -423,24 +426,15 @@
           <w:ilvl w:val="1"/>
           <w:numId w:val="1"/>
         </w:numPr>
-      </w:pPr>
-      <w:r>
-        <w:t>Change the starting (Default) scene from "</w:t>
-      </w:r>
-      <w:r>
-        <w:t xml:space="preserve"> </w:t>
-      </w:r>
-      <w:r>
-        <w:t>Level1</w:t>
-      </w:r>
-      <w:r>
-        <w:t>" to "</w:t>
-      </w:r>
-      <w:r>
-        <w:t>Asteroids</w:t>
-      </w:r>
-      <w:r>
-        <w:t>":</w:t>
+        <w:rPr>
+          <w:highlight w:val="green"/>
+        </w:rPr>
+      </w:pPr>
+      <w:r>
+        <w:rPr>
+          <w:highlight w:val="green"/>
+        </w:rPr>
+        <w:t>Change the starting (Default) scene from " Level1" to "Asteroids":</w:t>
       </w:r>
     </w:p>
     <w:p>
@@ -511,6 +505,9 @@
       </w:pPr>
       <w:proofErr w:type="spellStart"/>
       <w:r>
+        <w:rPr>
+          <w:highlight w:val="green"/>
+        </w:rPr>
         <w:t>CheatSystem.c</w:t>
       </w:r>
       <w:proofErr w:type="spellEnd"/>
@@ -556,11 +553,13 @@
         </w:numPr>
         <w:rPr>
           <w:rFonts w:asciiTheme="minorHAnsi" w:hAnsiTheme="minorHAnsi"/>
+          <w:highlight w:val="green"/>
         </w:rPr>
       </w:pPr>
       <w:r>
         <w:rPr>
           <w:rFonts w:asciiTheme="minorHAnsi" w:hAnsiTheme="minorHAnsi"/>
+          <w:highlight w:val="green"/>
         </w:rPr>
         <w:t xml:space="preserve">If the user </w:t>
       </w:r>
@@ -569,12 +568,14 @@
           <w:rFonts w:asciiTheme="minorHAnsi" w:hAnsiTheme="minorHAnsi"/>
           <w:i/>
           <w:iCs/>
+          <w:highlight w:val="green"/>
         </w:rPr>
         <w:t>triggers</w:t>
       </w:r>
       <w:r>
         <w:rPr>
           <w:rFonts w:asciiTheme="minorHAnsi" w:hAnsiTheme="minorHAnsi"/>
+          <w:highlight w:val="green"/>
         </w:rPr>
         <w:t xml:space="preserve"> the ‘3’ key, change the scene to Asteroids.</w:t>
       </w:r>

</xml_diff>

<commit_message>
🚧 Set background color and blend mode
</commit_message>
<xml_diff>
--- a/Project4-Spaceship.docx
+++ b/Project4-Spaceship.docx
@@ -587,10 +587,16 @@
       </w:pPr>
       <w:proofErr w:type="spellStart"/>
       <w:r>
+        <w:rPr>
+          <w:highlight w:val="green"/>
+        </w:rPr>
         <w:t>AsteroidsScene.c</w:t>
       </w:r>
       <w:proofErr w:type="spellEnd"/>
       <w:r>
+        <w:rPr>
+          <w:highlight w:val="green"/>
+        </w:rPr>
         <w:t>/.h</w:t>
       </w:r>
     </w:p>
@@ -601,8 +607,14 @@
           <w:ilvl w:val="0"/>
           <w:numId w:val="1"/>
         </w:numPr>
-      </w:pPr>
-      <w:r>
+        <w:rPr>
+          <w:highlight w:val="green"/>
+        </w:rPr>
+      </w:pPr>
+      <w:r>
+        <w:rPr>
+          <w:highlight w:val="green"/>
+        </w:rPr>
         <w:t>You will need to create these files and add them to the project.</w:t>
       </w:r>
     </w:p>
@@ -613,16 +625,28 @@
           <w:ilvl w:val="1"/>
           <w:numId w:val="1"/>
         </w:numPr>
-      </w:pPr>
-      <w:r>
+        <w:rPr>
+          <w:highlight w:val="yellow"/>
+        </w:rPr>
+      </w:pPr>
+      <w:r>
+        <w:rPr>
+          <w:highlight w:val="yellow"/>
+        </w:rPr>
         <w:t xml:space="preserve">Hint: Use the existing </w:t>
       </w:r>
       <w:proofErr w:type="spellStart"/>
       <w:r>
+        <w:rPr>
+          <w:highlight w:val="yellow"/>
+        </w:rPr>
         <w:t>StubScene.c</w:t>
       </w:r>
       <w:proofErr w:type="spellEnd"/>
       <w:r>
+        <w:rPr>
+          <w:highlight w:val="yellow"/>
+        </w:rPr>
         <w:t xml:space="preserve"> &amp; .h files as examples.</w:t>
       </w:r>
     </w:p>
@@ -662,8 +686,14 @@
           <w:ilvl w:val="2"/>
           <w:numId w:val="1"/>
         </w:numPr>
-      </w:pPr>
-      <w:r>
+        <w:rPr>
+          <w:highlight w:val="green"/>
+        </w:rPr>
+      </w:pPr>
+      <w:r>
+        <w:rPr>
+          <w:highlight w:val="green"/>
+        </w:rPr>
         <w:t>Set the DGL background color to black (0,0,0,0).</w:t>
       </w:r>
     </w:p>
@@ -674,8 +704,14 @@
           <w:ilvl w:val="2"/>
           <w:numId w:val="1"/>
         </w:numPr>
-      </w:pPr>
-      <w:r>
+        <w:rPr>
+          <w:highlight w:val="green"/>
+        </w:rPr>
+      </w:pPr>
+      <w:r>
+        <w:rPr>
+          <w:highlight w:val="green"/>
+        </w:rPr>
         <w:t>Set the DGL blend mode to blend.</w:t>
       </w:r>
     </w:p>
@@ -686,8 +722,14 @@
           <w:ilvl w:val="1"/>
           <w:numId w:val="1"/>
         </w:numPr>
-      </w:pPr>
-      <w:r>
+        <w:rPr>
+          <w:highlight w:val="yellow"/>
+        </w:rPr>
+      </w:pPr>
+      <w:r>
+        <w:rPr>
+          <w:highlight w:val="yellow"/>
+        </w:rPr>
         <w:t>NOTE: Additional changes will be made to this file later in the instructions.</w:t>
       </w:r>
     </w:p>

</xml_diff>

<commit_message>
✨ Add EntityContainer functions to the Scene component
</commit_message>
<xml_diff>
--- a/Project4-Spaceship.docx
+++ b/Project4-Spaceship.docx
@@ -740,6 +740,9 @@
       </w:pPr>
       <w:proofErr w:type="spellStart"/>
       <w:r>
+        <w:rPr>
+          <w:highlight w:val="green"/>
+        </w:rPr>
         <w:t>Scene.h</w:t>
       </w:r>
       <w:proofErr w:type="spellEnd"/>
@@ -818,16 +821,28 @@
           <w:ilvl w:val="2"/>
           <w:numId w:val="26"/>
         </w:numPr>
-      </w:pPr>
-      <w:r>
+        <w:rPr>
+          <w:highlight w:val="green"/>
+        </w:rPr>
+      </w:pPr>
+      <w:r>
+        <w:rPr>
+          <w:highlight w:val="green"/>
+        </w:rPr>
         <w:t xml:space="preserve">static </w:t>
       </w:r>
       <w:proofErr w:type="spellStart"/>
       <w:r>
+        <w:rPr>
+          <w:highlight w:val="green"/>
+        </w:rPr>
         <w:t>EntityContainer</w:t>
       </w:r>
       <w:proofErr w:type="spellEnd"/>
       <w:r>
+        <w:rPr>
+          <w:highlight w:val="green"/>
+        </w:rPr>
         <w:t>* entities = NULL;</w:t>
       </w:r>
     </w:p>
@@ -855,16 +870,28 @@
           <w:ilvl w:val="2"/>
           <w:numId w:val="26"/>
         </w:numPr>
-      </w:pPr>
-      <w:r>
+        <w:rPr>
+          <w:highlight w:val="green"/>
+        </w:rPr>
+      </w:pPr>
+      <w:r>
+        <w:rPr>
+          <w:highlight w:val="green"/>
+        </w:rPr>
         <w:t xml:space="preserve">Initialize the entities variable by calling </w:t>
       </w:r>
       <w:proofErr w:type="spellStart"/>
       <w:r>
+        <w:rPr>
+          <w:highlight w:val="green"/>
+        </w:rPr>
         <w:t>EntityContainerCreate</w:t>
       </w:r>
       <w:proofErr w:type="spellEnd"/>
       <w:r>
+        <w:rPr>
+          <w:highlight w:val="green"/>
+        </w:rPr>
         <w:t>.</w:t>
       </w:r>
     </w:p>
@@ -875,8 +902,14 @@
           <w:ilvl w:val="3"/>
           <w:numId w:val="26"/>
         </w:numPr>
-      </w:pPr>
-      <w:r>
+        <w:rPr>
+          <w:highlight w:val="yellow"/>
+        </w:rPr>
+      </w:pPr>
+      <w:r>
+        <w:rPr>
+          <w:highlight w:val="yellow"/>
+        </w:rPr>
         <w:t xml:space="preserve">Hint: This should be done </w:t>
       </w:r>
       <w:r>
@@ -885,10 +918,14 @@
           <w:bCs/>
           <w:i/>
           <w:iCs/>
+          <w:highlight w:val="yellow"/>
         </w:rPr>
         <w:t>before</w:t>
       </w:r>
       <w:r>
+        <w:rPr>
+          <w:highlight w:val="yellow"/>
+        </w:rPr>
         <w:t xml:space="preserve"> executing the “load” function.</w:t>
       </w:r>
     </w:p>
@@ -916,16 +953,28 @@
           <w:ilvl w:val="2"/>
           <w:numId w:val="26"/>
         </w:numPr>
-      </w:pPr>
-      <w:r>
+        <w:rPr>
+          <w:highlight w:val="green"/>
+        </w:rPr>
+      </w:pPr>
+      <w:r>
+        <w:rPr>
+          <w:highlight w:val="green"/>
+        </w:rPr>
         <w:t xml:space="preserve">Update any existing entities by calling </w:t>
       </w:r>
       <w:proofErr w:type="spellStart"/>
       <w:r>
+        <w:rPr>
+          <w:highlight w:val="green"/>
+        </w:rPr>
         <w:t>EntityContainerUpdateAll</w:t>
       </w:r>
       <w:proofErr w:type="spellEnd"/>
       <w:r>
+        <w:rPr>
+          <w:highlight w:val="green"/>
+        </w:rPr>
         <w:t>.</w:t>
       </w:r>
     </w:p>
@@ -936,8 +985,14 @@
           <w:ilvl w:val="3"/>
           <w:numId w:val="26"/>
         </w:numPr>
-      </w:pPr>
-      <w:r>
+        <w:rPr>
+          <w:highlight w:val="yellow"/>
+        </w:rPr>
+      </w:pPr>
+      <w:r>
+        <w:rPr>
+          <w:highlight w:val="yellow"/>
+        </w:rPr>
         <w:t xml:space="preserve">Hint: This should be done </w:t>
       </w:r>
       <w:r>
@@ -946,10 +1001,14 @@
           <w:bCs/>
           <w:i/>
           <w:iCs/>
+          <w:highlight w:val="yellow"/>
         </w:rPr>
         <w:t>after</w:t>
       </w:r>
       <w:r>
+        <w:rPr>
+          <w:highlight w:val="yellow"/>
+        </w:rPr>
         <w:t xml:space="preserve"> executing the “update” function.</w:t>
       </w:r>
     </w:p>
@@ -974,16 +1033,28 @@
           <w:ilvl w:val="2"/>
           <w:numId w:val="26"/>
         </w:numPr>
-      </w:pPr>
-      <w:r>
+        <w:rPr>
+          <w:highlight w:val="green"/>
+        </w:rPr>
+      </w:pPr>
+      <w:r>
+        <w:rPr>
+          <w:highlight w:val="green"/>
+        </w:rPr>
         <w:t xml:space="preserve">Render all entities within the scene by calling </w:t>
       </w:r>
       <w:proofErr w:type="spellStart"/>
       <w:r>
+        <w:rPr>
+          <w:highlight w:val="green"/>
+        </w:rPr>
         <w:t>EntityContainerRenderAll</w:t>
       </w:r>
       <w:proofErr w:type="spellEnd"/>
       <w:r>
+        <w:rPr>
+          <w:highlight w:val="green"/>
+        </w:rPr>
         <w:t>.</w:t>
       </w:r>
     </w:p>
@@ -1011,24 +1082,42 @@
           <w:ilvl w:val="2"/>
           <w:numId w:val="26"/>
         </w:numPr>
-      </w:pPr>
-      <w:r>
+        <w:rPr>
+          <w:highlight w:val="green"/>
+        </w:rPr>
+      </w:pPr>
+      <w:r>
+        <w:rPr>
+          <w:highlight w:val="green"/>
+        </w:rPr>
         <w:t xml:space="preserve">Free any existing entities by calling </w:t>
       </w:r>
       <w:proofErr w:type="spellStart"/>
       <w:r>
+        <w:rPr>
+          <w:highlight w:val="green"/>
+        </w:rPr>
         <w:t>EntityContainerFreeAll</w:t>
       </w:r>
       <w:proofErr w:type="spellEnd"/>
       <w:r>
+        <w:rPr>
+          <w:highlight w:val="green"/>
+        </w:rPr>
         <w:t xml:space="preserve"> and </w:t>
       </w:r>
       <w:proofErr w:type="spellStart"/>
       <w:r>
+        <w:rPr>
+          <w:highlight w:val="green"/>
+        </w:rPr>
         <w:t>EntityFactoryFreeAll</w:t>
       </w:r>
       <w:proofErr w:type="spellEnd"/>
       <w:r>
+        <w:rPr>
+          <w:highlight w:val="green"/>
+        </w:rPr>
         <w:t>.</w:t>
       </w:r>
     </w:p>
@@ -1039,8 +1128,14 @@
           <w:ilvl w:val="3"/>
           <w:numId w:val="26"/>
         </w:numPr>
-      </w:pPr>
-      <w:r>
+        <w:rPr>
+          <w:highlight w:val="yellow"/>
+        </w:rPr>
+      </w:pPr>
+      <w:r>
+        <w:rPr>
+          <w:highlight w:val="yellow"/>
+        </w:rPr>
         <w:t xml:space="preserve">Hint: This should be done </w:t>
       </w:r>
       <w:r>
@@ -1049,10 +1144,14 @@
           <w:bCs/>
           <w:i/>
           <w:iCs/>
+          <w:highlight w:val="yellow"/>
         </w:rPr>
         <w:t>after</w:t>
       </w:r>
       <w:r>
+        <w:rPr>
+          <w:highlight w:val="yellow"/>
+        </w:rPr>
         <w:t xml:space="preserve"> executing the “free” function.</w:t>
       </w:r>
     </w:p>
@@ -1080,24 +1179,42 @@
           <w:ilvl w:val="2"/>
           <w:numId w:val="26"/>
         </w:numPr>
-      </w:pPr>
-      <w:r>
+        <w:rPr>
+          <w:highlight w:val="green"/>
+        </w:rPr>
+      </w:pPr>
+      <w:r>
+        <w:rPr>
+          <w:highlight w:val="green"/>
+        </w:rPr>
         <w:t xml:space="preserve">Free the </w:t>
       </w:r>
       <w:proofErr w:type="spellStart"/>
       <w:r>
+        <w:rPr>
+          <w:highlight w:val="green"/>
+        </w:rPr>
         <w:t>EntityContainer</w:t>
       </w:r>
       <w:proofErr w:type="spellEnd"/>
       <w:r>
+        <w:rPr>
+          <w:highlight w:val="green"/>
+        </w:rPr>
         <w:t xml:space="preserve"> by calling </w:t>
       </w:r>
       <w:proofErr w:type="spellStart"/>
       <w:r>
+        <w:rPr>
+          <w:highlight w:val="green"/>
+        </w:rPr>
         <w:t>EntityContainerFree</w:t>
       </w:r>
       <w:proofErr w:type="spellEnd"/>
       <w:r>
+        <w:rPr>
+          <w:highlight w:val="green"/>
+        </w:rPr>
         <w:t>.</w:t>
       </w:r>
     </w:p>
@@ -1108,8 +1225,14 @@
           <w:ilvl w:val="3"/>
           <w:numId w:val="26"/>
         </w:numPr>
-      </w:pPr>
-      <w:r>
+        <w:rPr>
+          <w:highlight w:val="yellow"/>
+        </w:rPr>
+      </w:pPr>
+      <w:r>
+        <w:rPr>
+          <w:highlight w:val="yellow"/>
+        </w:rPr>
         <w:t xml:space="preserve">Hint: This should be done </w:t>
       </w:r>
       <w:r>
@@ -1118,10 +1241,14 @@
           <w:bCs/>
           <w:i/>
           <w:iCs/>
+          <w:highlight w:val="yellow"/>
         </w:rPr>
         <w:t>after</w:t>
       </w:r>
       <w:r>
+        <w:rPr>
+          <w:highlight w:val="yellow"/>
+        </w:rPr>
         <w:t xml:space="preserve"> executing the “unload” function.</w:t>
       </w:r>
     </w:p>
@@ -1149,16 +1276,28 @@
           <w:ilvl w:val="2"/>
           <w:numId w:val="26"/>
         </w:numPr>
-      </w:pPr>
-      <w:r>
+        <w:rPr>
+          <w:highlight w:val="green"/>
+        </w:rPr>
+      </w:pPr>
+      <w:r>
+        <w:rPr>
+          <w:highlight w:val="green"/>
+        </w:rPr>
         <w:t xml:space="preserve">This new function should add an Entity to the </w:t>
       </w:r>
       <w:proofErr w:type="spellStart"/>
       <w:r>
+        <w:rPr>
+          <w:highlight w:val="green"/>
+        </w:rPr>
         <w:t>EntityContainer’s</w:t>
       </w:r>
       <w:proofErr w:type="spellEnd"/>
       <w:r>
+        <w:rPr>
+          <w:highlight w:val="green"/>
+        </w:rPr>
         <w:t xml:space="preserve"> list.</w:t>
       </w:r>
     </w:p>

</xml_diff>

<commit_message>
🚧 Implement functions EntityIsDestroyed and EntityDestroy
</commit_message>
<xml_diff>
--- a/Project4-Spaceship.docx
+++ b/Project4-Spaceship.docx
@@ -1327,6 +1327,9 @@
       </w:r>
       <w:proofErr w:type="spellStart"/>
       <w:r>
+        <w:rPr>
+          <w:highlight w:val="green"/>
+        </w:rPr>
         <w:t>EntityIsNamed</w:t>
       </w:r>
       <w:proofErr w:type="spellEnd"/>
@@ -1341,22 +1344,40 @@
           <w:ilvl w:val="1"/>
           <w:numId w:val="19"/>
         </w:numPr>
-      </w:pPr>
-      <w:r>
+        <w:rPr>
+          <w:highlight w:val="yellow"/>
+        </w:rPr>
+      </w:pPr>
+      <w:r>
+        <w:rPr>
+          <w:highlight w:val="yellow"/>
+        </w:rPr>
         <w:t>Note: This new function should be used i</w:t>
       </w:r>
       <w:r>
+        <w:rPr>
+          <w:highlight w:val="yellow"/>
+        </w:rPr>
         <w:t>n</w:t>
       </w:r>
       <w:r>
+        <w:rPr>
+          <w:highlight w:val="yellow"/>
+        </w:rPr>
         <w:t xml:space="preserve"> </w:t>
       </w:r>
       <w:proofErr w:type="spellStart"/>
       <w:r>
+        <w:rPr>
+          <w:highlight w:val="yellow"/>
+        </w:rPr>
         <w:t>EntityContainer.c</w:t>
       </w:r>
       <w:proofErr w:type="spellEnd"/>
       <w:r>
+        <w:rPr>
+          <w:highlight w:val="yellow"/>
+        </w:rPr>
         <w:t>.</w:t>
       </w:r>
     </w:p>
@@ -1373,9 +1394,15 @@
       </w:r>
       <w:proofErr w:type="spellStart"/>
       <w:r>
+        <w:rPr>
+          <w:highlight w:val="green"/>
+        </w:rPr>
         <w:t>Entity</w:t>
       </w:r>
       <w:r>
+        <w:rPr>
+          <w:highlight w:val="green"/>
+        </w:rPr>
         <w:t>IsDestroyed</w:t>
       </w:r>
       <w:proofErr w:type="spellEnd"/>
@@ -1384,9 +1411,15 @@
       </w:r>
       <w:proofErr w:type="spellStart"/>
       <w:r>
+        <w:rPr>
+          <w:highlight w:val="green"/>
+        </w:rPr>
         <w:t>Entity</w:t>
       </w:r>
       <w:r>
+        <w:rPr>
+          <w:highlight w:val="green"/>
+        </w:rPr>
         <w:t>Destroy</w:t>
       </w:r>
       <w:proofErr w:type="spellEnd"/>
@@ -1413,15 +1446,21 @@
           <w:ilvl w:val="1"/>
           <w:numId w:val="19"/>
         </w:numPr>
-      </w:pPr>
-      <w:r>
-        <w:t>bool</w:t>
-      </w:r>
-      <w:r>
-        <w:t xml:space="preserve"> </w:t>
-      </w:r>
-      <w:proofErr w:type="spellStart"/>
-      <w:r>
+        <w:rPr>
+          <w:highlight w:val="green"/>
+        </w:rPr>
+      </w:pPr>
+      <w:r>
+        <w:rPr>
+          <w:highlight w:val="green"/>
+        </w:rPr>
+        <w:t xml:space="preserve">bool </w:t>
+      </w:r>
+      <w:proofErr w:type="spellStart"/>
+      <w:r>
+        <w:rPr>
+          <w:highlight w:val="green"/>
+        </w:rPr>
         <w:t>isDestroyed</w:t>
       </w:r>
       <w:proofErr w:type="spellEnd"/>
@@ -1439,9 +1478,15 @@
       </w:r>
       <w:proofErr w:type="spellStart"/>
       <w:r>
+        <w:rPr>
+          <w:highlight w:val="red"/>
+        </w:rPr>
         <w:t>Entity</w:t>
       </w:r>
       <w:r>
+        <w:rPr>
+          <w:highlight w:val="red"/>
+        </w:rPr>
         <w:t>GetBehavior</w:t>
       </w:r>
       <w:proofErr w:type="spellEnd"/>
@@ -1450,9 +1495,15 @@
       </w:r>
       <w:proofErr w:type="spellStart"/>
       <w:r>
+        <w:rPr>
+          <w:highlight w:val="red"/>
+        </w:rPr>
         <w:t>Entity</w:t>
       </w:r>
       <w:r>
+        <w:rPr>
+          <w:highlight w:val="red"/>
+        </w:rPr>
         <w:t>AddBehavior</w:t>
       </w:r>
       <w:proofErr w:type="spellEnd"/>
@@ -1503,6 +1554,9 @@
       </w:r>
       <w:proofErr w:type="spellStart"/>
       <w:r>
+        <w:rPr>
+          <w:highlight w:val="red"/>
+        </w:rPr>
         <w:t>EntityClone</w:t>
       </w:r>
       <w:proofErr w:type="spellEnd"/>

</xml_diff>

<commit_message>
✅ Complete implementation of new functions
EntityIsNamed, EntityIsDestroyed, EntityDestroy, EntityGetBehavior, EntityAddBehavior, and EntityClone
</commit_message>
<xml_diff>
--- a/Project4-Spaceship.docx
+++ b/Project4-Spaceship.docx
@@ -1308,6 +1308,9 @@
       </w:pPr>
       <w:proofErr w:type="spellStart"/>
       <w:r>
+        <w:rPr>
+          <w:highlight w:val="green"/>
+        </w:rPr>
         <w:lastRenderedPageBreak/>
         <w:t>Entity.h</w:t>
       </w:r>
@@ -1479,13 +1482,13 @@
       <w:proofErr w:type="spellStart"/>
       <w:r>
         <w:rPr>
-          <w:highlight w:val="red"/>
+          <w:highlight w:val="green"/>
         </w:rPr>
         <w:t>Entity</w:t>
       </w:r>
       <w:r>
         <w:rPr>
-          <w:highlight w:val="red"/>
+          <w:highlight w:val="green"/>
         </w:rPr>
         <w:t>GetBehavior</w:t>
       </w:r>
@@ -1496,13 +1499,13 @@
       <w:proofErr w:type="spellStart"/>
       <w:r>
         <w:rPr>
-          <w:highlight w:val="red"/>
+          <w:highlight w:val="green"/>
         </w:rPr>
         <w:t>Entity</w:t>
       </w:r>
       <w:r>
         <w:rPr>
-          <w:highlight w:val="red"/>
+          <w:highlight w:val="green"/>
         </w:rPr>
         <w:t>AddBehavior</w:t>
       </w:r>
@@ -1524,21 +1527,27 @@
           <w:ilvl w:val="1"/>
           <w:numId w:val="19"/>
         </w:numPr>
-      </w:pPr>
-      <w:r>
+        <w:rPr>
+          <w:highlight w:val="green"/>
+        </w:rPr>
+      </w:pPr>
+      <w:r>
+        <w:rPr>
+          <w:highlight w:val="green"/>
+        </w:rPr>
         <w:t>Behavior</w:t>
       </w:r>
       <w:r>
+        <w:rPr>
+          <w:highlight w:val="green"/>
+        </w:rPr>
         <w:t>*</w:t>
       </w:r>
       <w:r>
-        <w:t xml:space="preserve"> </w:t>
-      </w:r>
-      <w:r>
-        <w:t>behavior</w:t>
-      </w:r>
-      <w:r>
-        <w:t>;</w:t>
+        <w:rPr>
+          <w:highlight w:val="green"/>
+        </w:rPr>
+        <w:t xml:space="preserve"> behavior;</w:t>
       </w:r>
     </w:p>
     <w:p>
@@ -1555,7 +1564,7 @@
       <w:proofErr w:type="spellStart"/>
       <w:r>
         <w:rPr>
-          <w:highlight w:val="red"/>
+          <w:highlight w:val="green"/>
         </w:rPr>
         <w:t>EntityClone</w:t>
       </w:r>
@@ -1571,16 +1580,28 @@
           <w:ilvl w:val="1"/>
           <w:numId w:val="19"/>
         </w:numPr>
-      </w:pPr>
-      <w:r>
+        <w:rPr>
+          <w:highlight w:val="yellow"/>
+        </w:rPr>
+      </w:pPr>
+      <w:r>
+        <w:rPr>
+          <w:highlight w:val="yellow"/>
+        </w:rPr>
         <w:t xml:space="preserve">Hint: Use the </w:t>
       </w:r>
       <w:proofErr w:type="spellStart"/>
       <w:r>
+        <w:rPr>
+          <w:highlight w:val="yellow"/>
+        </w:rPr>
         <w:t>EntityAdd</w:t>
       </w:r>
       <w:proofErr w:type="spellEnd"/>
       <w:r>
+        <w:rPr>
+          <w:highlight w:val="yellow"/>
+        </w:rPr>
         <w:t>* functions to attach the cloned components to the newly cloned Entity.</w:t>
       </w:r>
     </w:p>

</xml_diff>

<commit_message>
♻️ Refactor EntityFactoryBuild and EntityFactoryFreeAll
</commit_message>
<xml_diff>
--- a/Project4-Spaceship.docx
+++ b/Project4-Spaceship.docx
@@ -1712,10 +1712,16 @@
       </w:pPr>
       <w:proofErr w:type="spellStart"/>
       <w:r>
+        <w:rPr>
+          <w:highlight w:val="green"/>
+        </w:rPr>
         <w:t>AsteroidsScene.c</w:t>
       </w:r>
       <w:proofErr w:type="spellEnd"/>
       <w:r>
+        <w:rPr>
+          <w:highlight w:val="green"/>
+        </w:rPr>
         <w:t>/.h</w:t>
       </w:r>
     </w:p>
@@ -1757,11 +1763,13 @@
         </w:numPr>
         <w:rPr>
           <w:rFonts w:asciiTheme="minorHAnsi" w:hAnsiTheme="minorHAnsi"/>
+          <w:highlight w:val="green"/>
         </w:rPr>
       </w:pPr>
       <w:r>
         <w:rPr>
           <w:rFonts w:asciiTheme="minorHAnsi" w:hAnsiTheme="minorHAnsi"/>
+          <w:highlight w:val="green"/>
         </w:rPr>
         <w:t xml:space="preserve">Create a “Spaceship” Entity by calling </w:t>
       </w:r>
@@ -1770,6 +1778,7 @@
       <w:r>
         <w:rPr>
           <w:rFonts w:asciiTheme="minorHAnsi" w:hAnsiTheme="minorHAnsi"/>
+          <w:highlight w:val="green"/>
         </w:rPr>
         <w:t>EntityFactoryBuild</w:t>
       </w:r>
@@ -1777,6 +1786,7 @@
       <w:r>
         <w:rPr>
           <w:rFonts w:asciiTheme="minorHAnsi" w:hAnsiTheme="minorHAnsi"/>
+          <w:highlight w:val="green"/>
         </w:rPr>
         <w:t>(</w:t>
       </w:r>
@@ -1784,6 +1794,7 @@
       <w:r>
         <w:rPr>
           <w:rFonts w:asciiTheme="minorHAnsi" w:hAnsiTheme="minorHAnsi"/>
+          <w:highlight w:val="green"/>
         </w:rPr>
         <w:t xml:space="preserve">) with the parameter, </w:t>
       </w:r>
@@ -1791,15 +1802,9 @@
         <w:rPr>
           <w:rFonts w:asciiTheme="minorHAnsi" w:eastAsiaTheme="minorHAnsi" w:hAnsiTheme="minorHAnsi"/>
           <w:color w:val="A31515"/>
-        </w:rPr>
-        <w:t>"Spaceship"</w:t>
-      </w:r>
-      <w:r>
-        <w:rPr>
-          <w:rFonts w:asciiTheme="minorHAnsi" w:eastAsiaTheme="minorHAnsi" w:hAnsiTheme="minorHAnsi"/>
-          <w:color w:val="A31515"/>
-        </w:rPr>
-        <w:t>.</w:t>
+          <w:highlight w:val="green"/>
+        </w:rPr>
+        <w:t>"Spaceship".</w:t>
       </w:r>
     </w:p>
     <w:p>
@@ -1821,21 +1826,36 @@
           <w:ilvl w:val="3"/>
           <w:numId w:val="1"/>
         </w:numPr>
-      </w:pPr>
-      <w:r>
+        <w:rPr>
+          <w:highlight w:val="green"/>
+        </w:rPr>
+      </w:pPr>
+      <w:r>
+        <w:rPr>
+          <w:highlight w:val="green"/>
+        </w:rPr>
         <w:t xml:space="preserve">Call </w:t>
       </w:r>
       <w:proofErr w:type="spellStart"/>
       <w:proofErr w:type="gramStart"/>
       <w:r>
+        <w:rPr>
+          <w:highlight w:val="green"/>
+        </w:rPr>
         <w:t>SceneAddEntity</w:t>
       </w:r>
       <w:proofErr w:type="spellEnd"/>
       <w:r>
+        <w:rPr>
+          <w:highlight w:val="green"/>
+        </w:rPr>
         <w:t>(</w:t>
       </w:r>
       <w:proofErr w:type="gramEnd"/>
       <w:r>
+        <w:rPr>
+          <w:highlight w:val="green"/>
+        </w:rPr>
         <w:t>), passing the created Entity.</w:t>
       </w:r>
     </w:p>
@@ -1846,6 +1866,9 @@
       </w:pPr>
       <w:proofErr w:type="spellStart"/>
       <w:r>
+        <w:rPr>
+          <w:highlight w:val="green"/>
+        </w:rPr>
         <w:t>EntityFactory.h</w:t>
       </w:r>
       <w:proofErr w:type="spellEnd"/>
@@ -1945,23 +1968,29 @@
           <w:ilvl w:val="2"/>
           <w:numId w:val="25"/>
         </w:numPr>
-      </w:pPr>
-      <w:r>
+        <w:rPr>
+          <w:highlight w:val="green"/>
+        </w:rPr>
+      </w:pPr>
+      <w:r>
+        <w:rPr>
+          <w:highlight w:val="green"/>
+        </w:rPr>
         <w:t xml:space="preserve">static </w:t>
       </w:r>
       <w:proofErr w:type="spellStart"/>
       <w:r>
+        <w:rPr>
+          <w:highlight w:val="green"/>
+        </w:rPr>
         <w:t>EntityContainer</w:t>
       </w:r>
       <w:proofErr w:type="spellEnd"/>
       <w:r>
-        <w:t xml:space="preserve">* </w:t>
-      </w:r>
-      <w:r>
-        <w:t>archetypes</w:t>
-      </w:r>
-      <w:r>
-        <w:t xml:space="preserve"> = NULL;</w:t>
+        <w:rPr>
+          <w:highlight w:val="green"/>
+        </w:rPr>
+        <w:t>* archetypes = NULL;</w:t>
       </w:r>
     </w:p>
     <w:p>
@@ -1988,8 +2017,14 @@
           <w:ilvl w:val="2"/>
           <w:numId w:val="25"/>
         </w:numPr>
-      </w:pPr>
-      <w:r>
+        <w:rPr>
+          <w:highlight w:val="green"/>
+        </w:rPr>
+      </w:pPr>
+      <w:r>
+        <w:rPr>
+          <w:highlight w:val="green"/>
+        </w:rPr>
         <w:t>The function must be changed to accept the name of an entity, rather than the path to the data file.  Before opening the data file, the Entity’s name must be combined with the file path information, as follows:</w:t>
       </w:r>
     </w:p>
@@ -2245,6 +2280,9 @@
           <w:ilvl w:val="2"/>
           <w:numId w:val="25"/>
         </w:numPr>
+        <w:rPr>
+          <w:highlight w:val="green"/>
+        </w:rPr>
       </w:pPr>
       <w:r>
         <w:rPr>
@@ -2252,18 +2290,28 @@
           <w:bCs/>
           <w:i/>
           <w:iCs/>
+          <w:highlight w:val="green"/>
         </w:rPr>
         <w:t>NOTE:</w:t>
       </w:r>
       <w:r>
+        <w:rPr>
+          <w:highlight w:val="green"/>
+        </w:rPr>
         <w:t xml:space="preserve"> After making the preceding change, search for all calls to </w:t>
       </w:r>
       <w:proofErr w:type="spellStart"/>
       <w:r>
+        <w:rPr>
+          <w:highlight w:val="green"/>
+        </w:rPr>
         <w:t>EntityFactoryBuild</w:t>
       </w:r>
       <w:proofErr w:type="spellEnd"/>
       <w:r>
+        <w:rPr>
+          <w:highlight w:val="green"/>
+        </w:rPr>
         <w:t xml:space="preserve"> and change the parameter from a file path to an entity name.</w:t>
       </w:r>
     </w:p>
@@ -2301,41 +2349,41 @@
           <w:rFonts w:asciiTheme="minorHAnsi" w:eastAsiaTheme="minorHAnsi" w:hAnsiTheme="minorHAnsi"/>
           <w:color w:val="A31515"/>
         </w:rPr>
-        <w:t>"</w:t>
+        <w:t>"./Data/</w:t>
       </w:r>
       <w:r>
         <w:rPr>
           <w:rFonts w:asciiTheme="minorHAnsi" w:eastAsiaTheme="minorHAnsi" w:hAnsiTheme="minorHAnsi"/>
           <w:color w:val="A31515"/>
         </w:rPr>
-        <w:t>./Data/</w:t>
+        <w:t>Monkey</w:t>
       </w:r>
       <w:r>
         <w:rPr>
           <w:rFonts w:asciiTheme="minorHAnsi" w:eastAsiaTheme="minorHAnsi" w:hAnsiTheme="minorHAnsi"/>
           <w:color w:val="A31515"/>
         </w:rPr>
-        <w:t>Monkey</w:t>
+        <w:t>.txt"</w:t>
+      </w:r>
+      <w:r>
+        <w:rPr>
+          <w:rFonts w:asciiTheme="minorHAnsi" w:eastAsiaTheme="minorHAnsi" w:hAnsiTheme="minorHAnsi"/>
+        </w:rPr>
+        <w:t xml:space="preserve"> to </w:t>
       </w:r>
       <w:r>
         <w:rPr>
           <w:rFonts w:asciiTheme="minorHAnsi" w:eastAsiaTheme="minorHAnsi" w:hAnsiTheme="minorHAnsi"/>
           <w:color w:val="A31515"/>
         </w:rPr>
-        <w:t>.txt</w:t>
+        <w:t>"</w:t>
       </w:r>
       <w:r>
         <w:rPr>
           <w:rFonts w:asciiTheme="minorHAnsi" w:eastAsiaTheme="minorHAnsi" w:hAnsiTheme="minorHAnsi"/>
           <w:color w:val="A31515"/>
         </w:rPr>
-        <w:t>"</w:t>
-      </w:r>
-      <w:r>
-        <w:rPr>
-          <w:rFonts w:asciiTheme="minorHAnsi" w:eastAsiaTheme="minorHAnsi" w:hAnsiTheme="minorHAnsi"/>
-        </w:rPr>
-        <w:t xml:space="preserve"> to </w:t>
+        <w:t>Monkey</w:t>
       </w:r>
       <w:r>
         <w:rPr>
@@ -2347,20 +2395,6 @@
       <w:r>
         <w:rPr>
           <w:rFonts w:asciiTheme="minorHAnsi" w:eastAsiaTheme="minorHAnsi" w:hAnsiTheme="minorHAnsi"/>
-          <w:color w:val="A31515"/>
-        </w:rPr>
-        <w:t>Monkey</w:t>
-      </w:r>
-      <w:r>
-        <w:rPr>
-          <w:rFonts w:asciiTheme="minorHAnsi" w:eastAsiaTheme="minorHAnsi" w:hAnsiTheme="minorHAnsi"/>
-          <w:color w:val="A31515"/>
-        </w:rPr>
-        <w:t>"</w:t>
-      </w:r>
-      <w:r>
-        <w:rPr>
-          <w:rFonts w:asciiTheme="minorHAnsi" w:eastAsiaTheme="minorHAnsi" w:hAnsiTheme="minorHAnsi"/>
         </w:rPr>
         <w:t>.</w:t>
       </w:r>
@@ -2372,8 +2406,14 @@
           <w:ilvl w:val="2"/>
           <w:numId w:val="25"/>
         </w:numPr>
-      </w:pPr>
-      <w:r>
+        <w:rPr>
+          <w:highlight w:val="green"/>
+        </w:rPr>
+      </w:pPr>
+      <w:r>
+        <w:rPr>
+          <w:highlight w:val="green"/>
+        </w:rPr>
         <w:t>The function must also be changed to make use of an Archetype Entity list.  The code should now behave as follows:</w:t>
       </w:r>
     </w:p>
@@ -2397,16 +2437,7 @@
           <w:sz w:val="22"/>
           <w:szCs w:val="19"/>
         </w:rPr>
-        <w:t>entity</w:t>
-      </w:r>
-      <w:r>
-        <w:rPr>
-          <w:rFonts w:ascii="Consolas" w:eastAsiaTheme="minorHAnsi" w:hAnsi="Consolas" w:cs="Consolas"/>
-          <w:color w:val="808080"/>
-          <w:sz w:val="22"/>
-          <w:szCs w:val="19"/>
-        </w:rPr>
-        <w:t>Name</w:t>
+        <w:t>entityName</w:t>
       </w:r>
       <w:proofErr w:type="spellEnd"/>
       <w:r>
@@ -2443,16 +2474,28 @@
           <w:ilvl w:val="3"/>
           <w:numId w:val="25"/>
         </w:numPr>
-      </w:pPr>
-      <w:r>
+        <w:rPr>
+          <w:highlight w:val="green"/>
+        </w:rPr>
+      </w:pPr>
+      <w:r>
+        <w:rPr>
+          <w:highlight w:val="green"/>
+        </w:rPr>
         <w:t xml:space="preserve">If the “archetypes” variable is NULL, then initialize the variable by calling </w:t>
       </w:r>
       <w:proofErr w:type="spellStart"/>
       <w:r>
+        <w:rPr>
+          <w:highlight w:val="green"/>
+        </w:rPr>
         <w:t>EntityContainerCreate</w:t>
       </w:r>
       <w:proofErr w:type="spellEnd"/>
       <w:r>
+        <w:rPr>
+          <w:highlight w:val="green"/>
+        </w:rPr>
         <w:t>.</w:t>
       </w:r>
     </w:p>
@@ -2464,25 +2507,46 @@
           <w:ilvl w:val="3"/>
           <w:numId w:val="25"/>
         </w:numPr>
-      </w:pPr>
-      <w:r>
+        <w:rPr>
+          <w:highlight w:val="green"/>
+        </w:rPr>
+      </w:pPr>
+      <w:r>
+        <w:rPr>
+          <w:highlight w:val="green"/>
+        </w:rPr>
         <w:t xml:space="preserve">Call </w:t>
       </w:r>
       <w:proofErr w:type="spellStart"/>
       <w:r>
+        <w:rPr>
+          <w:highlight w:val="green"/>
+        </w:rPr>
         <w:t>EntityContainerFind</w:t>
       </w:r>
       <w:proofErr w:type="spellEnd"/>
       <w:r>
+        <w:rPr>
+          <w:highlight w:val="green"/>
+        </w:rPr>
         <w:t xml:space="preserve"> to see if an archetype of the requested </w:t>
       </w:r>
       <w:r>
+        <w:rPr>
+          <w:highlight w:val="green"/>
+        </w:rPr>
         <w:t>Entity</w:t>
       </w:r>
       <w:r>
+        <w:rPr>
+          <w:highlight w:val="green"/>
+        </w:rPr>
         <w:t xml:space="preserve"> already exists</w:t>
       </w:r>
       <w:r>
+        <w:rPr>
+          <w:highlight w:val="green"/>
+        </w:rPr>
         <w:t>.</w:t>
       </w:r>
     </w:p>
@@ -2507,11 +2571,20 @@
           <w:ilvl w:val="4"/>
           <w:numId w:val="25"/>
         </w:numPr>
-      </w:pPr>
-      <w:r>
+        <w:rPr>
+          <w:highlight w:val="green"/>
+        </w:rPr>
+      </w:pPr>
+      <w:r>
+        <w:rPr>
+          <w:highlight w:val="green"/>
+        </w:rPr>
         <w:t>Construct the file pathname</w:t>
       </w:r>
       <w:r>
+        <w:rPr>
+          <w:highlight w:val="green"/>
+        </w:rPr>
         <w:t xml:space="preserve"> as shown above.</w:t>
       </w:r>
     </w:p>
@@ -2523,11 +2596,20 @@
           <w:ilvl w:val="4"/>
           <w:numId w:val="25"/>
         </w:numPr>
-      </w:pPr>
-      <w:r>
+        <w:rPr>
+          <w:highlight w:val="green"/>
+        </w:rPr>
+      </w:pPr>
+      <w:r>
+        <w:rPr>
+          <w:highlight w:val="green"/>
+        </w:rPr>
         <w:t>Open the data file for streaming</w:t>
       </w:r>
       <w:r>
+        <w:rPr>
+          <w:highlight w:val="green"/>
+        </w:rPr>
         <w:t>.</w:t>
       </w:r>
     </w:p>
@@ -2552,11 +2634,20 @@
           <w:ilvl w:val="5"/>
           <w:numId w:val="25"/>
         </w:numPr>
-      </w:pPr>
-      <w:r>
+        <w:rPr>
+          <w:highlight w:val="green"/>
+        </w:rPr>
+      </w:pPr>
+      <w:r>
+        <w:rPr>
+          <w:highlight w:val="green"/>
+        </w:rPr>
         <w:t>Read a token</w:t>
       </w:r>
       <w:r>
+        <w:rPr>
+          <w:highlight w:val="green"/>
+        </w:rPr>
         <w:t>.</w:t>
       </w:r>
     </w:p>
@@ -2590,22 +2681,40 @@
           <w:ilvl w:val="6"/>
           <w:numId w:val="25"/>
         </w:numPr>
-      </w:pPr>
-      <w:r>
+        <w:rPr>
+          <w:highlight w:val="green"/>
+        </w:rPr>
+      </w:pPr>
+      <w:r>
+        <w:rPr>
+          <w:highlight w:val="green"/>
+        </w:rPr>
         <w:t xml:space="preserve">Call </w:t>
       </w:r>
       <w:proofErr w:type="spellStart"/>
       <w:r>
+        <w:rPr>
+          <w:highlight w:val="green"/>
+        </w:rPr>
         <w:t>Entity</w:t>
       </w:r>
       <w:r>
+        <w:rPr>
+          <w:highlight w:val="green"/>
+        </w:rPr>
         <w:t>Create</w:t>
       </w:r>
       <w:proofErr w:type="spellEnd"/>
       <w:r>
+        <w:rPr>
+          <w:highlight w:val="green"/>
+        </w:rPr>
         <w:t xml:space="preserve"> to create a new archetype</w:t>
       </w:r>
       <w:r>
+        <w:rPr>
+          <w:highlight w:val="green"/>
+        </w:rPr>
         <w:t>.</w:t>
       </w:r>
     </w:p>
@@ -2617,19 +2726,34 @@
           <w:ilvl w:val="6"/>
           <w:numId w:val="25"/>
         </w:numPr>
-      </w:pPr>
-      <w:r>
+        <w:rPr>
+          <w:highlight w:val="green"/>
+        </w:rPr>
+      </w:pPr>
+      <w:r>
+        <w:rPr>
+          <w:highlight w:val="green"/>
+        </w:rPr>
         <w:t xml:space="preserve">Call </w:t>
       </w:r>
       <w:proofErr w:type="spellStart"/>
       <w:r>
+        <w:rPr>
+          <w:highlight w:val="green"/>
+        </w:rPr>
         <w:t>Entity</w:t>
       </w:r>
       <w:r>
+        <w:rPr>
+          <w:highlight w:val="green"/>
+        </w:rPr>
         <w:t>Read</w:t>
       </w:r>
       <w:proofErr w:type="spellEnd"/>
       <w:r>
+        <w:rPr>
+          <w:highlight w:val="green"/>
+        </w:rPr>
         <w:t>.</w:t>
       </w:r>
     </w:p>
@@ -2641,25 +2765,46 @@
           <w:ilvl w:val="6"/>
           <w:numId w:val="25"/>
         </w:numPr>
-      </w:pPr>
-      <w:r>
+        <w:rPr>
+          <w:highlight w:val="green"/>
+        </w:rPr>
+      </w:pPr>
+      <w:r>
+        <w:rPr>
+          <w:highlight w:val="green"/>
+        </w:rPr>
         <w:t xml:space="preserve">Call </w:t>
       </w:r>
       <w:proofErr w:type="spellStart"/>
       <w:r>
+        <w:rPr>
+          <w:highlight w:val="green"/>
+        </w:rPr>
         <w:t>EntityContainerA</w:t>
       </w:r>
       <w:r>
+        <w:rPr>
+          <w:highlight w:val="green"/>
+        </w:rPr>
         <w:t>dd</w:t>
       </w:r>
       <w:r>
+        <w:rPr>
+          <w:highlight w:val="green"/>
+        </w:rPr>
         <w:t>Entity</w:t>
       </w:r>
       <w:proofErr w:type="spellEnd"/>
       <w:r>
+        <w:rPr>
+          <w:highlight w:val="green"/>
+        </w:rPr>
         <w:t>, passing the new archetype</w:t>
       </w:r>
       <w:r>
+        <w:rPr>
+          <w:highlight w:val="green"/>
+        </w:rPr>
         <w:t>.</w:t>
       </w:r>
     </w:p>
@@ -2671,8 +2816,14 @@
           <w:ilvl w:val="5"/>
           <w:numId w:val="25"/>
         </w:numPr>
-      </w:pPr>
-      <w:r>
+        <w:rPr>
+          <w:highlight w:val="green"/>
+        </w:rPr>
+      </w:pPr>
+      <w:r>
+        <w:rPr>
+          <w:highlight w:val="green"/>
+        </w:rPr>
         <w:t>Close the stream.</w:t>
       </w:r>
     </w:p>
@@ -2703,11 +2854,20 @@
           <w:ilvl w:val="4"/>
           <w:numId w:val="25"/>
         </w:numPr>
-      </w:pPr>
-      <w:r>
+        <w:rPr>
+          <w:highlight w:val="green"/>
+        </w:rPr>
+      </w:pPr>
+      <w:r>
+        <w:rPr>
+          <w:highlight w:val="green"/>
+        </w:rPr>
         <w:t>Clone the archetype</w:t>
       </w:r>
       <w:r>
+        <w:rPr>
+          <w:highlight w:val="green"/>
+        </w:rPr>
         <w:t xml:space="preserve"> Entity.</w:t>
       </w:r>
     </w:p>
@@ -2719,8 +2879,14 @@
           <w:ilvl w:val="4"/>
           <w:numId w:val="25"/>
         </w:numPr>
-      </w:pPr>
-      <w:r>
+        <w:rPr>
+          <w:highlight w:val="green"/>
+        </w:rPr>
+      </w:pPr>
+      <w:r>
+        <w:rPr>
+          <w:highlight w:val="green"/>
+        </w:rPr>
         <w:t xml:space="preserve">Return the </w:t>
       </w:r>
       <w:r>
@@ -2729,13 +2895,20 @@
           <w:bCs/>
           <w:i/>
           <w:iCs/>
+          <w:highlight w:val="green"/>
         </w:rPr>
         <w:t>cloned</w:t>
       </w:r>
       <w:r>
+        <w:rPr>
+          <w:highlight w:val="green"/>
+        </w:rPr>
         <w:t xml:space="preserve"> </w:t>
       </w:r>
       <w:r>
+        <w:rPr>
+          <w:highlight w:val="green"/>
+        </w:rPr>
         <w:t>Entity.</w:t>
       </w:r>
     </w:p>
@@ -2746,19 +2919,34 @@
           <w:ilvl w:val="2"/>
           <w:numId w:val="25"/>
         </w:numPr>
-      </w:pPr>
-      <w:r>
+        <w:rPr>
+          <w:highlight w:val="yellow"/>
+        </w:rPr>
+      </w:pPr>
+      <w:r>
+        <w:rPr>
+          <w:highlight w:val="yellow"/>
+        </w:rPr>
         <w:t xml:space="preserve">Hint: </w:t>
       </w:r>
       <w:r>
+        <w:rPr>
+          <w:highlight w:val="yellow"/>
+        </w:rPr>
         <w:t xml:space="preserve">You may want to wait and implement the cloning functionality after </w:t>
       </w:r>
       <w:proofErr w:type="spellStart"/>
       <w:r>
+        <w:rPr>
+          <w:highlight w:val="yellow"/>
+        </w:rPr>
         <w:t>BehaviorSpaceship</w:t>
       </w:r>
       <w:proofErr w:type="spellEnd"/>
       <w:r>
+        <w:rPr>
+          <w:highlight w:val="yellow"/>
+        </w:rPr>
         <w:t xml:space="preserve"> has been implemented but before spawning bullets.</w:t>
       </w:r>
     </w:p>
@@ -2787,22 +2975,40 @@
           <w:ilvl w:val="2"/>
           <w:numId w:val="25"/>
         </w:numPr>
-      </w:pPr>
-      <w:r>
+        <w:rPr>
+          <w:highlight w:val="green"/>
+        </w:rPr>
+      </w:pPr>
+      <w:r>
+        <w:rPr>
+          <w:highlight w:val="green"/>
+        </w:rPr>
         <w:t xml:space="preserve">If the "archetypes" container exists, then </w:t>
       </w:r>
       <w:r>
+        <w:rPr>
+          <w:highlight w:val="green"/>
+        </w:rPr>
         <w:t>call</w:t>
       </w:r>
       <w:r>
+        <w:rPr>
+          <w:highlight w:val="green"/>
+        </w:rPr>
         <w:t xml:space="preserve"> </w:t>
       </w:r>
       <w:proofErr w:type="spellStart"/>
       <w:r>
+        <w:rPr>
+          <w:highlight w:val="green"/>
+        </w:rPr>
         <w:t>EntityContainerFreeAll</w:t>
       </w:r>
       <w:proofErr w:type="spellEnd"/>
       <w:r>
+        <w:rPr>
+          <w:highlight w:val="green"/>
+        </w:rPr>
         <w:t>.</w:t>
       </w:r>
     </w:p>

</xml_diff>

<commit_message>
✨ Implement StreamReadColor function
</commit_message>
<xml_diff>
--- a/Project4-Spaceship.docx
+++ b/Project4-Spaceship.docx
@@ -1932,6 +1932,9 @@
       </w:pPr>
       <w:proofErr w:type="spellStart"/>
       <w:r>
+        <w:rPr>
+          <w:highlight w:val="green"/>
+        </w:rPr>
         <w:t>EntityFactory.c</w:t>
       </w:r>
       <w:proofErr w:type="spellEnd"/>
@@ -3018,6 +3021,9 @@
         <w:pStyle w:val="Heading2"/>
       </w:pPr>
       <w:r>
+        <w:rPr>
+          <w:highlight w:val="green"/>
+        </w:rPr>
         <w:lastRenderedPageBreak/>
         <w:t>Level1Scene.c</w:t>
       </w:r>
@@ -3061,21 +3067,36 @@
           <w:ilvl w:val="2"/>
           <w:numId w:val="1"/>
         </w:numPr>
-      </w:pPr>
-      <w:r>
+        <w:rPr>
+          <w:highlight w:val="green"/>
+        </w:rPr>
+      </w:pPr>
+      <w:r>
+        <w:rPr>
+          <w:highlight w:val="green"/>
+        </w:rPr>
         <w:t xml:space="preserve">Change the strings passed to </w:t>
       </w:r>
       <w:proofErr w:type="spellStart"/>
       <w:proofErr w:type="gramStart"/>
       <w:r>
+        <w:rPr>
+          <w:highlight w:val="green"/>
+        </w:rPr>
         <w:t>EntityFactoryBuild</w:t>
       </w:r>
       <w:proofErr w:type="spellEnd"/>
       <w:r>
+        <w:rPr>
+          <w:highlight w:val="green"/>
+        </w:rPr>
         <w:t>(</w:t>
       </w:r>
       <w:proofErr w:type="gramEnd"/>
       <w:r>
+        <w:rPr>
+          <w:highlight w:val="green"/>
+        </w:rPr>
         <w:t>) to:</w:t>
       </w:r>
     </w:p>
@@ -3181,6 +3202,9 @@
         <w:pStyle w:val="Heading2"/>
       </w:pPr>
       <w:r>
+        <w:rPr>
+          <w:highlight w:val="green"/>
+        </w:rPr>
         <w:t>Level2Scene.c</w:t>
       </w:r>
     </w:p>
@@ -3231,11 +3255,13 @@
         </w:numPr>
         <w:rPr>
           <w:rFonts w:asciiTheme="minorHAnsi" w:hAnsiTheme="minorHAnsi"/>
+          <w:highlight w:val="green"/>
         </w:rPr>
       </w:pPr>
       <w:r>
         <w:rPr>
           <w:rFonts w:asciiTheme="minorHAnsi" w:hAnsiTheme="minorHAnsi"/>
+          <w:highlight w:val="green"/>
         </w:rPr>
         <w:t xml:space="preserve">Change the string passed to </w:t>
       </w:r>
@@ -3243,6 +3269,7 @@
       <w:r>
         <w:rPr>
           <w:rFonts w:asciiTheme="minorHAnsi" w:hAnsiTheme="minorHAnsi"/>
+          <w:highlight w:val="green"/>
         </w:rPr>
         <w:t>EntityFactoryBuild</w:t>
       </w:r>
@@ -3250,6 +3277,7 @@
       <w:r>
         <w:rPr>
           <w:rFonts w:asciiTheme="minorHAnsi" w:hAnsiTheme="minorHAnsi"/>
+          <w:highlight w:val="green"/>
         </w:rPr>
         <w:t xml:space="preserve"> () to:</w:t>
       </w:r>
@@ -3296,6 +3324,9 @@
       </w:pPr>
       <w:proofErr w:type="spellStart"/>
       <w:r>
+        <w:rPr>
+          <w:highlight w:val="green"/>
+        </w:rPr>
         <w:t>Stream.h</w:t>
       </w:r>
       <w:proofErr w:type="spellEnd"/>
@@ -3315,7 +3346,13 @@
         <w:t>StreamReadColor</w:t>
       </w:r>
       <w:r>
-        <w:t>.  This function should read the RGBA color components from the stream as four floats.</w:t>
+        <w:t xml:space="preserve">.  </w:t>
+      </w:r>
+      <w:r>
+        <w:rPr>
+          <w:highlight w:val="green"/>
+        </w:rPr>
+        <w:t>This function should read the RGBA color components from the stream as four floats.</w:t>
       </w:r>
     </w:p>
     <w:p/>

</xml_diff>

<commit_message>
✨ Implemented MeshRead and MeshIsNamed functions
</commit_message>
<xml_diff>
--- a/Project4-Spaceship.docx
+++ b/Project4-Spaceship.docx
@@ -3362,6 +3362,9 @@
       </w:pPr>
       <w:proofErr w:type="spellStart"/>
       <w:r>
+        <w:rPr>
+          <w:highlight w:val="green"/>
+        </w:rPr>
         <w:t>Mesh.h</w:t>
       </w:r>
       <w:proofErr w:type="spellEnd"/>
@@ -3391,6 +3394,9 @@
       </w:r>
       <w:proofErr w:type="spellStart"/>
       <w:r>
+        <w:rPr>
+          <w:highlight w:val="green"/>
+        </w:rPr>
         <w:t>MeshCreate</w:t>
       </w:r>
       <w:proofErr w:type="spellEnd"/>
@@ -3399,6 +3405,9 @@
       </w:r>
       <w:proofErr w:type="spellStart"/>
       <w:r>
+        <w:rPr>
+          <w:highlight w:val="green"/>
+        </w:rPr>
         <w:t>MeshRead</w:t>
       </w:r>
       <w:proofErr w:type="spellEnd"/>

</xml_diff>

<commit_message>
✅ Complete MeshLibrary function implementations
</commit_message>
<xml_diff>
--- a/Project4-Spaceship.docx
+++ b/Project4-Spaceship.docx
@@ -3434,12 +3434,21 @@
       </w:pPr>
       <w:proofErr w:type="spellStart"/>
       <w:r>
+        <w:rPr>
+          <w:highlight w:val="green"/>
+        </w:rPr>
         <w:t>Mesh</w:t>
       </w:r>
       <w:r>
+        <w:rPr>
+          <w:highlight w:val="green"/>
+        </w:rPr>
         <w:t>Library</w:t>
       </w:r>
       <w:r>
+        <w:rPr>
+          <w:highlight w:val="green"/>
+        </w:rPr>
         <w:t>.h</w:t>
       </w:r>
       <w:proofErr w:type="spellEnd"/>
@@ -3544,8 +3553,14 @@
           <w:ilvl w:val="1"/>
           <w:numId w:val="12"/>
         </w:numPr>
-      </w:pPr>
-      <w:r>
+        <w:rPr>
+          <w:highlight w:val="green"/>
+        </w:rPr>
+      </w:pPr>
+      <w:r>
+        <w:rPr>
+          <w:highlight w:val="green"/>
+        </w:rPr>
         <w:t>In the Private Variables section, add:</w:t>
       </w:r>
     </w:p>
@@ -3613,16 +3628,16 @@
           <w:ilvl w:val="1"/>
           <w:numId w:val="12"/>
         </w:numPr>
-      </w:pPr>
-      <w:r>
+        <w:rPr>
+          <w:highlight w:val="green"/>
+        </w:rPr>
+      </w:pPr>
+      <w:r>
+        <w:rPr>
+          <w:highlight w:val="green"/>
+        </w:rPr>
         <w:lastRenderedPageBreak/>
-        <w:t xml:space="preserve">In the </w:t>
-      </w:r>
-      <w:r>
-        <w:t>Private Function Declarations</w:t>
-      </w:r>
-      <w:r>
-        <w:t xml:space="preserve"> section, add:</w:t>
+        <w:t>In the Private Function Declarations section, add:</w:t>
       </w:r>
     </w:p>
     <w:p>
@@ -3906,9 +3921,15 @@
           <w:ilvl w:val="1"/>
           <w:numId w:val="12"/>
         </w:numPr>
-      </w:pPr>
-      <w:proofErr w:type="spellStart"/>
-      <w:r>
+        <w:rPr>
+          <w:highlight w:val="green"/>
+        </w:rPr>
+      </w:pPr>
+      <w:proofErr w:type="spellStart"/>
+      <w:r>
+        <w:rPr>
+          <w:highlight w:val="green"/>
+        </w:rPr>
         <w:t>MeshLibraryInit</w:t>
       </w:r>
       <w:proofErr w:type="spellEnd"/>
@@ -3955,9 +3976,15 @@
           <w:ilvl w:val="1"/>
           <w:numId w:val="12"/>
         </w:numPr>
-      </w:pPr>
-      <w:proofErr w:type="spellStart"/>
-      <w:r>
+        <w:rPr>
+          <w:highlight w:val="green"/>
+        </w:rPr>
+      </w:pPr>
+      <w:proofErr w:type="spellStart"/>
+      <w:r>
+        <w:rPr>
+          <w:highlight w:val="green"/>
+        </w:rPr>
         <w:t>MeshLibraryBuild</w:t>
       </w:r>
       <w:proofErr w:type="spellEnd"/>
@@ -4053,8 +4080,14 @@
           <w:ilvl w:val="2"/>
           <w:numId w:val="12"/>
         </w:numPr>
-      </w:pPr>
-      <w:r>
+        <w:rPr>
+          <w:highlight w:val="yellow"/>
+        </w:rPr>
+      </w:pPr>
+      <w:r>
+        <w:rPr>
+          <w:highlight w:val="yellow"/>
+        </w:rPr>
         <w:t>HINT: See the function header for detailed implementation instructions.</w:t>
       </w:r>
     </w:p>

</xml_diff>

<commit_message>
✨ Add MeshLibrary function calls to Scene
o SceneLoad:
 Call MeshLibraryInit().
• Hint: This should be done before executing the “load” function.
o SceneUnload:
 Call MeshLibraryFreeAll().
• Hint: This should be done after executing the “unload” function.
</commit_message>
<xml_diff>
--- a/Project4-Spaceship.docx
+++ b/Project4-Spaceship.docx
@@ -4099,9 +4099,15 @@
           <w:ilvl w:val="1"/>
           <w:numId w:val="12"/>
         </w:numPr>
-      </w:pPr>
-      <w:proofErr w:type="spellStart"/>
-      <w:r>
+        <w:rPr>
+          <w:highlight w:val="green"/>
+        </w:rPr>
+      </w:pPr>
+      <w:proofErr w:type="spellStart"/>
+      <w:r>
+        <w:rPr>
+          <w:highlight w:val="green"/>
+        </w:rPr>
         <w:t>MeshLibraryFreeAll</w:t>
       </w:r>
       <w:proofErr w:type="spellEnd"/>
@@ -4135,13 +4141,22 @@
           <w:ilvl w:val="1"/>
           <w:numId w:val="12"/>
         </w:numPr>
-      </w:pPr>
-      <w:proofErr w:type="spellStart"/>
-      <w:r>
+        <w:rPr>
+          <w:highlight w:val="green"/>
+        </w:rPr>
+      </w:pPr>
+      <w:proofErr w:type="spellStart"/>
+      <w:r>
+        <w:rPr>
+          <w:highlight w:val="green"/>
+        </w:rPr>
         <w:t>MeshLibraryAdd</w:t>
       </w:r>
       <w:proofErr w:type="spellEnd"/>
       <w:r>
+        <w:rPr>
+          <w:highlight w:val="green"/>
+        </w:rPr>
         <w:t>.</w:t>
       </w:r>
     </w:p>
@@ -4171,9 +4186,15 @@
           <w:ilvl w:val="1"/>
           <w:numId w:val="12"/>
         </w:numPr>
-      </w:pPr>
-      <w:proofErr w:type="spellStart"/>
-      <w:r>
+        <w:rPr>
+          <w:highlight w:val="green"/>
+        </w:rPr>
+      </w:pPr>
+      <w:proofErr w:type="spellStart"/>
+      <w:r>
+        <w:rPr>
+          <w:highlight w:val="green"/>
+        </w:rPr>
         <w:t>MeshLibraryFind</w:t>
       </w:r>
       <w:proofErr w:type="spellEnd"/>
@@ -4197,16 +4218,28 @@
           <w:ilvl w:val="3"/>
           <w:numId w:val="12"/>
         </w:numPr>
-      </w:pPr>
-      <w:r>
+        <w:rPr>
+          <w:highlight w:val="yellow"/>
+        </w:rPr>
+      </w:pPr>
+      <w:r>
+        <w:rPr>
+          <w:highlight w:val="yellow"/>
+        </w:rPr>
         <w:t xml:space="preserve">HINT: The </w:t>
       </w:r>
       <w:proofErr w:type="spellStart"/>
       <w:r>
+        <w:rPr>
+          <w:highlight w:val="yellow"/>
+        </w:rPr>
         <w:t>MeshIsNamed</w:t>
       </w:r>
       <w:proofErr w:type="spellEnd"/>
       <w:r>
+        <w:rPr>
+          <w:highlight w:val="yellow"/>
+        </w:rPr>
         <w:t xml:space="preserve"> function has been added for this purpose.</w:t>
       </w:r>
     </w:p>
@@ -4217,6 +4250,9 @@
       </w:pPr>
       <w:proofErr w:type="spellStart"/>
       <w:r>
+        <w:rPr>
+          <w:highlight w:val="green"/>
+        </w:rPr>
         <w:t>Scene.c</w:t>
       </w:r>
       <w:proofErr w:type="spellEnd"/>
@@ -4257,24 +4293,42 @@
           <w:ilvl w:val="2"/>
           <w:numId w:val="26"/>
         </w:numPr>
-      </w:pPr>
-      <w:r>
+        <w:rPr>
+          <w:highlight w:val="green"/>
+        </w:rPr>
+      </w:pPr>
+      <w:r>
+        <w:rPr>
+          <w:highlight w:val="green"/>
+        </w:rPr>
         <w:t xml:space="preserve">Call </w:t>
       </w:r>
       <w:proofErr w:type="spellStart"/>
       <w:proofErr w:type="gramStart"/>
       <w:r>
+        <w:rPr>
+          <w:highlight w:val="green"/>
+        </w:rPr>
         <w:t>MeshLibrary</w:t>
       </w:r>
       <w:r>
+        <w:rPr>
+          <w:highlight w:val="green"/>
+        </w:rPr>
         <w:t>Init</w:t>
       </w:r>
       <w:proofErr w:type="spellEnd"/>
       <w:r>
+        <w:rPr>
+          <w:highlight w:val="green"/>
+        </w:rPr>
         <w:t>(</w:t>
       </w:r>
       <w:proofErr w:type="gramEnd"/>
       <w:r>
+        <w:rPr>
+          <w:highlight w:val="green"/>
+        </w:rPr>
         <w:t>).</w:t>
       </w:r>
     </w:p>
@@ -4285,8 +4339,14 @@
           <w:ilvl w:val="3"/>
           <w:numId w:val="26"/>
         </w:numPr>
-      </w:pPr>
-      <w:r>
+        <w:rPr>
+          <w:highlight w:val="yellow"/>
+        </w:rPr>
+      </w:pPr>
+      <w:r>
+        <w:rPr>
+          <w:highlight w:val="yellow"/>
+        </w:rPr>
         <w:t xml:space="preserve">Hint: This should be done </w:t>
       </w:r>
       <w:r>
@@ -4295,13 +4355,20 @@
           <w:bCs/>
           <w:i/>
           <w:iCs/>
+          <w:highlight w:val="yellow"/>
         </w:rPr>
         <w:t>before</w:t>
       </w:r>
       <w:r>
+        <w:rPr>
+          <w:highlight w:val="yellow"/>
+        </w:rPr>
         <w:t xml:space="preserve"> executing the “load” function.</w:t>
       </w:r>
       <w:r>
+        <w:rPr>
+          <w:highlight w:val="yellow"/>
+        </w:rPr>
         <w:t xml:space="preserve">  </w:t>
       </w:r>
     </w:p>
@@ -4357,8 +4424,14 @@
           <w:ilvl w:val="3"/>
           <w:numId w:val="26"/>
         </w:numPr>
-      </w:pPr>
-      <w:r>
+        <w:rPr>
+          <w:highlight w:val="yellow"/>
+        </w:rPr>
+      </w:pPr>
+      <w:r>
+        <w:rPr>
+          <w:highlight w:val="yellow"/>
+        </w:rPr>
         <w:t xml:space="preserve">Hint: This should be done </w:t>
       </w:r>
       <w:r>
@@ -4367,16 +4440,26 @@
           <w:bCs/>
           <w:i/>
           <w:iCs/>
+          <w:highlight w:val="yellow"/>
         </w:rPr>
         <w:t>after</w:t>
       </w:r>
       <w:r>
+        <w:rPr>
+          <w:highlight w:val="yellow"/>
+        </w:rPr>
         <w:t xml:space="preserve"> </w:t>
       </w:r>
       <w:r>
+        <w:rPr>
+          <w:highlight w:val="yellow"/>
+        </w:rPr>
         <w:t>executing the “unload” function</w:t>
       </w:r>
       <w:r>
+        <w:rPr>
+          <w:highlight w:val="yellow"/>
+        </w:rPr>
         <w:t>.</w:t>
       </w:r>
     </w:p>

</xml_diff>

<commit_message>
📄 Create templates for new Physics functions
</commit_message>
<xml_diff>
--- a/Project4-Spaceship.docx
+++ b/Project4-Spaceship.docx
@@ -3526,9 +3526,15 @@
       </w:pPr>
       <w:proofErr w:type="spellStart"/>
       <w:r>
+        <w:rPr>
+          <w:highlight w:val="green"/>
+        </w:rPr>
         <w:t>MeshLibrary</w:t>
       </w:r>
       <w:r>
+        <w:rPr>
+          <w:highlight w:val="green"/>
+        </w:rPr>
         <w:t>.c</w:t>
       </w:r>
       <w:proofErr w:type="spellEnd"/>
@@ -4511,6 +4517,9 @@
       </w:pPr>
       <w:proofErr w:type="spellStart"/>
       <w:r>
+        <w:rPr>
+          <w:highlight w:val="green"/>
+        </w:rPr>
         <w:t>Physics.h</w:t>
       </w:r>
       <w:proofErr w:type="spellEnd"/>

</xml_diff>

<commit_message>
📄 Update word doc
</commit_message>
<xml_diff>
--- a/Project4-Spaceship.docx
+++ b/Project4-Spaceship.docx
@@ -4676,6 +4676,9 @@
       </w:pPr>
       <w:proofErr w:type="spellStart"/>
       <w:r>
+        <w:rPr>
+          <w:highlight w:val="green"/>
+        </w:rPr>
         <w:t>Sprite.h</w:t>
       </w:r>
       <w:proofErr w:type="spellEnd"/>
@@ -4707,6 +4710,9 @@
       </w:pPr>
       <w:proofErr w:type="spellStart"/>
       <w:r>
+        <w:rPr>
+          <w:highlight w:val="green"/>
+        </w:rPr>
         <w:t>Sprite.c</w:t>
       </w:r>
       <w:proofErr w:type="spellEnd"/>

</xml_diff>

<commit_message>
✨ Implement AnimationClone function
</commit_message>
<xml_diff>
--- a/Project4-Spaceship.docx
+++ b/Project4-Spaceship.docx
@@ -4710,9 +4710,6 @@
       </w:pPr>
       <w:proofErr w:type="spellStart"/>
       <w:r>
-        <w:rPr>
-          <w:highlight w:val="green"/>
-        </w:rPr>
         <w:t>Sprite.c</w:t>
       </w:r>
       <w:proofErr w:type="spellEnd"/>
@@ -4826,6 +4823,9 @@
       </w:pPr>
       <w:proofErr w:type="spellStart"/>
       <w:r>
+        <w:rPr>
+          <w:highlight w:val="green"/>
+        </w:rPr>
         <w:t>Animation.h</w:t>
       </w:r>
       <w:proofErr w:type="spellEnd"/>
@@ -4860,8 +4860,14 @@
           <w:ilvl w:val="1"/>
           <w:numId w:val="19"/>
         </w:numPr>
-      </w:pPr>
-      <w:r>
+        <w:rPr>
+          <w:highlight w:val="yellow"/>
+        </w:rPr>
+      </w:pPr>
+      <w:r>
+        <w:rPr>
+          <w:highlight w:val="yellow"/>
+        </w:rPr>
         <w:t>Hint: It is possible to copy all members of a structure from one variable to another, in the following manner (this is a shallow copy):</w:t>
       </w:r>
     </w:p>

</xml_diff>

<commit_message>
✅ Complete implementations for new functions
</commit_message>
<xml_diff>
--- a/Project4-Spaceship.docx
+++ b/Project4-Spaceship.docx
@@ -4919,6 +4919,9 @@
       </w:pPr>
       <w:proofErr w:type="spellStart"/>
       <w:r>
+        <w:rPr>
+          <w:highlight w:val="green"/>
+        </w:rPr>
         <w:t>Behavior.h</w:t>
       </w:r>
       <w:proofErr w:type="spellEnd"/>
@@ -4972,22 +4975,40 @@
           <w:ilvl w:val="0"/>
           <w:numId w:val="12"/>
         </w:numPr>
-      </w:pPr>
-      <w:r>
+        <w:rPr>
+          <w:highlight w:val="green"/>
+        </w:rPr>
+      </w:pPr>
+      <w:r>
+        <w:rPr>
+          <w:highlight w:val="green"/>
+        </w:rPr>
         <w:t xml:space="preserve">The function, </w:t>
       </w:r>
       <w:proofErr w:type="spellStart"/>
       <w:r>
+        <w:rPr>
+          <w:highlight w:val="green"/>
+        </w:rPr>
         <w:t>BehaviorUpdate</w:t>
       </w:r>
       <w:proofErr w:type="spellEnd"/>
       <w:r>
+        <w:rPr>
+          <w:highlight w:val="green"/>
+        </w:rPr>
         <w:t>, should implement</w:t>
       </w:r>
       <w:r>
+        <w:rPr>
+          <w:highlight w:val="green"/>
+        </w:rPr>
         <w:t xml:space="preserve"> a finite-state machine (FSM),</w:t>
       </w:r>
       <w:r>
+        <w:rPr>
+          <w:highlight w:val="green"/>
+        </w:rPr>
         <w:t xml:space="preserve"> as follows:</w:t>
       </w:r>
     </w:p>

</xml_diff>

<commit_message>
✅ Complete changes to Entity file (regarding behaviors)
</commit_message>
<xml_diff>
--- a/Project4-Spaceship.docx
+++ b/Project4-Spaceship.docx
@@ -5203,9 +5203,15 @@
       </w:pPr>
       <w:proofErr w:type="spellStart"/>
       <w:r>
+        <w:rPr>
+          <w:highlight w:val="green"/>
+        </w:rPr>
         <w:t>Entity</w:t>
       </w:r>
       <w:r>
+        <w:rPr>
+          <w:highlight w:val="green"/>
+        </w:rPr>
         <w:t>.c</w:t>
       </w:r>
       <w:proofErr w:type="spellEnd"/>

</xml_diff>

<commit_message>
♻️ Refactoring files for BehaviorSpaceship functions
</commit_message>
<xml_diff>
--- a/Project4-Spaceship.docx
+++ b/Project4-Spaceship.docx
@@ -5589,6 +5589,9 @@
       </w:pPr>
       <w:proofErr w:type="spellStart"/>
       <w:r>
+        <w:rPr>
+          <w:highlight w:val="green"/>
+        </w:rPr>
         <w:t>BehaviorSpaceship.h</w:t>
       </w:r>
       <w:proofErr w:type="spellEnd"/>
@@ -5629,16 +5632,28 @@
           <w:ilvl w:val="0"/>
           <w:numId w:val="22"/>
         </w:numPr>
-      </w:pPr>
-      <w:r>
+        <w:rPr>
+          <w:highlight w:val="green"/>
+        </w:rPr>
+      </w:pPr>
+      <w:r>
+        <w:rPr>
+          <w:highlight w:val="green"/>
+        </w:rPr>
         <w:t xml:space="preserve">Create an </w:t>
       </w:r>
       <w:proofErr w:type="spellStart"/>
       <w:r>
+        <w:rPr>
+          <w:highlight w:val="green"/>
+        </w:rPr>
         <w:t>enum</w:t>
       </w:r>
       <w:proofErr w:type="spellEnd"/>
       <w:r>
+        <w:rPr>
+          <w:highlight w:val="green"/>
+        </w:rPr>
         <w:t xml:space="preserve"> with the following entries:</w:t>
       </w:r>
     </w:p>
@@ -5694,8 +5709,14 @@
           <w:ilvl w:val="0"/>
           <w:numId w:val="22"/>
         </w:numPr>
-      </w:pPr>
-      <w:r>
+        <w:rPr>
+          <w:highlight w:val="green"/>
+        </w:rPr>
+      </w:pPr>
+      <w:r>
+        <w:rPr>
+          <w:highlight w:val="green"/>
+        </w:rPr>
         <w:t>Add the following private constants:</w:t>
       </w:r>
     </w:p>
@@ -6231,8 +6252,14 @@
           <w:ilvl w:val="0"/>
           <w:numId w:val="22"/>
         </w:numPr>
-      </w:pPr>
-      <w:r>
+        <w:rPr>
+          <w:highlight w:val="green"/>
+        </w:rPr>
+      </w:pPr>
+      <w:r>
+        <w:rPr>
+          <w:highlight w:val="green"/>
+        </w:rPr>
         <w:t>Add the following private function declarations:</w:t>
       </w:r>
     </w:p>
@@ -7225,20 +7252,23 @@
           <w:ilvl w:val="0"/>
           <w:numId w:val="22"/>
         </w:numPr>
-      </w:pPr>
-      <w:proofErr w:type="spellStart"/>
-      <w:r>
+        <w:rPr>
+          <w:highlight w:val="green"/>
+        </w:rPr>
+      </w:pPr>
+      <w:proofErr w:type="spellStart"/>
+      <w:r>
+        <w:rPr>
+          <w:highlight w:val="green"/>
+        </w:rPr>
         <w:lastRenderedPageBreak/>
-        <w:t>Behavior</w:t>
-      </w:r>
-      <w:r>
-        <w:t>Spaceship</w:t>
-      </w:r>
-      <w:r>
-        <w:t>Create</w:t>
-      </w:r>
-      <w:proofErr w:type="spellEnd"/>
-      <w:r>
+        <w:t>BehaviorSpaceshipCreate</w:t>
+      </w:r>
+      <w:proofErr w:type="spellEnd"/>
+      <w:r>
+        <w:rPr>
+          <w:highlight w:val="green"/>
+        </w:rPr>
         <w:t>:</w:t>
       </w:r>
     </w:p>
@@ -7367,13 +7397,22 @@
           <w:ilvl w:val="0"/>
           <w:numId w:val="22"/>
         </w:numPr>
-      </w:pPr>
-      <w:proofErr w:type="spellStart"/>
-      <w:r>
+        <w:rPr>
+          <w:highlight w:val="green"/>
+        </w:rPr>
+      </w:pPr>
+      <w:proofErr w:type="spellStart"/>
+      <w:r>
+        <w:rPr>
+          <w:highlight w:val="green"/>
+        </w:rPr>
         <w:t>BehaviorSpaceshipInit</w:t>
       </w:r>
       <w:proofErr w:type="spellEnd"/>
       <w:r>
+        <w:rPr>
+          <w:highlight w:val="green"/>
+        </w:rPr>
         <w:t>:</w:t>
       </w:r>
     </w:p>
@@ -7422,13 +7461,22 @@
           <w:ilvl w:val="0"/>
           <w:numId w:val="22"/>
         </w:numPr>
-      </w:pPr>
-      <w:proofErr w:type="spellStart"/>
-      <w:r>
+        <w:rPr>
+          <w:highlight w:val="green"/>
+        </w:rPr>
+      </w:pPr>
+      <w:proofErr w:type="spellStart"/>
+      <w:r>
+        <w:rPr>
+          <w:highlight w:val="green"/>
+        </w:rPr>
         <w:t>BehaviorSpaceshipUpdate</w:t>
       </w:r>
       <w:proofErr w:type="spellEnd"/>
       <w:r>
+        <w:rPr>
+          <w:highlight w:val="green"/>
+        </w:rPr>
         <w:t>:</w:t>
       </w:r>
     </w:p>
@@ -7439,16 +7487,28 @@
           <w:ilvl w:val="1"/>
           <w:numId w:val="22"/>
         </w:numPr>
-      </w:pPr>
-      <w:r>
+        <w:rPr>
+          <w:highlight w:val="green"/>
+        </w:rPr>
+      </w:pPr>
+      <w:r>
+        <w:rPr>
+          <w:highlight w:val="green"/>
+        </w:rPr>
         <w:t>Add a switch statement with the expression, (behavior-&gt;</w:t>
       </w:r>
       <w:proofErr w:type="spellStart"/>
       <w:r>
+        <w:rPr>
+          <w:highlight w:val="green"/>
+        </w:rPr>
         <w:t>stateCurr</w:t>
       </w:r>
       <w:proofErr w:type="spellEnd"/>
       <w:r>
+        <w:rPr>
+          <w:highlight w:val="green"/>
+        </w:rPr>
         <w:t>)</w:t>
       </w:r>
     </w:p>
@@ -7459,12 +7519,21 @@
           <w:ilvl w:val="1"/>
           <w:numId w:val="22"/>
         </w:numPr>
-      </w:pPr>
-      <w:r>
+        <w:rPr>
+          <w:highlight w:val="green"/>
+        </w:rPr>
+      </w:pPr>
+      <w:r>
+        <w:rPr>
+          <w:highlight w:val="green"/>
+        </w:rPr>
         <w:t xml:space="preserve">Add a case for </w:t>
       </w:r>
       <w:proofErr w:type="spellStart"/>
       <w:r>
+        <w:rPr>
+          <w:highlight w:val="green"/>
+        </w:rPr>
         <w:t>cSpaceshipIdle</w:t>
       </w:r>
       <w:proofErr w:type="spellEnd"/>
@@ -7558,12 +7627,21 @@
           <w:ilvl w:val="1"/>
           <w:numId w:val="22"/>
         </w:numPr>
-      </w:pPr>
-      <w:r>
+        <w:rPr>
+          <w:highlight w:val="green"/>
+        </w:rPr>
+      </w:pPr>
+      <w:r>
+        <w:rPr>
+          <w:highlight w:val="green"/>
+        </w:rPr>
         <w:t xml:space="preserve">Add a case for </w:t>
       </w:r>
       <w:proofErr w:type="spellStart"/>
       <w:r>
+        <w:rPr>
+          <w:highlight w:val="green"/>
+        </w:rPr>
         <w:t>cSpaceshipThrust</w:t>
       </w:r>
       <w:proofErr w:type="spellEnd"/>
@@ -7671,13 +7749,22 @@
           <w:ilvl w:val="0"/>
           <w:numId w:val="22"/>
         </w:numPr>
-      </w:pPr>
-      <w:proofErr w:type="spellStart"/>
-      <w:r>
+        <w:rPr>
+          <w:highlight w:val="green"/>
+        </w:rPr>
+      </w:pPr>
+      <w:proofErr w:type="spellStart"/>
+      <w:r>
+        <w:rPr>
+          <w:highlight w:val="green"/>
+        </w:rPr>
         <w:t>BehaviorSpaceshipExit</w:t>
       </w:r>
       <w:proofErr w:type="spellEnd"/>
       <w:r>
+        <w:rPr>
+          <w:highlight w:val="green"/>
+        </w:rPr>
         <w:t>:</w:t>
       </w:r>
     </w:p>
@@ -7726,13 +7813,22 @@
           <w:ilvl w:val="0"/>
           <w:numId w:val="22"/>
         </w:numPr>
-      </w:pPr>
-      <w:proofErr w:type="spellStart"/>
-      <w:r>
+        <w:rPr>
+          <w:highlight w:val="green"/>
+        </w:rPr>
+      </w:pPr>
+      <w:proofErr w:type="spellStart"/>
+      <w:r>
+        <w:rPr>
+          <w:highlight w:val="green"/>
+        </w:rPr>
         <w:t>BehaviorSpaceshipUpdateRotation</w:t>
       </w:r>
       <w:proofErr w:type="spellEnd"/>
       <w:r>
+        <w:rPr>
+          <w:highlight w:val="green"/>
+        </w:rPr>
         <w:t>:</w:t>
       </w:r>
     </w:p>
@@ -7743,18 +7839,28 @@
           <w:ilvl w:val="1"/>
           <w:numId w:val="22"/>
         </w:numPr>
-      </w:pPr>
-      <w:r>
+        <w:rPr>
+          <w:highlight w:val="green"/>
+        </w:rPr>
+      </w:pPr>
+      <w:r>
+        <w:rPr>
+          <w:highlight w:val="green"/>
+        </w:rPr>
         <w:t xml:space="preserve">If ‘VK_LEFT’ is </w:t>
       </w:r>
       <w:r>
         <w:rPr>
           <w:i/>
           <w:iCs/>
+          <w:highlight w:val="green"/>
         </w:rPr>
         <w:t>pressed</w:t>
       </w:r>
       <w:r>
+        <w:rPr>
+          <w:highlight w:val="green"/>
+        </w:rPr>
         <w:t>,</w:t>
       </w:r>
     </w:p>
@@ -7782,18 +7888,28 @@
           <w:ilvl w:val="1"/>
           <w:numId w:val="22"/>
         </w:numPr>
-      </w:pPr>
-      <w:r>
+        <w:rPr>
+          <w:highlight w:val="green"/>
+        </w:rPr>
+      </w:pPr>
+      <w:r>
+        <w:rPr>
+          <w:highlight w:val="green"/>
+        </w:rPr>
         <w:t xml:space="preserve">Else If ‘VK_RIGHT’ is </w:t>
       </w:r>
       <w:r>
         <w:rPr>
           <w:i/>
           <w:iCs/>
+          <w:highlight w:val="green"/>
         </w:rPr>
         <w:t>pressed</w:t>
       </w:r>
       <w:r>
+        <w:rPr>
+          <w:highlight w:val="green"/>
+        </w:rPr>
         <w:t>,</w:t>
       </w:r>
     </w:p>
@@ -7821,8 +7937,14 @@
           <w:ilvl w:val="1"/>
           <w:numId w:val="22"/>
         </w:numPr>
-      </w:pPr>
-      <w:r>
+        <w:rPr>
+          <w:highlight w:val="green"/>
+        </w:rPr>
+      </w:pPr>
+      <w:r>
+        <w:rPr>
+          <w:highlight w:val="green"/>
+        </w:rPr>
         <w:t>Else</w:t>
       </w:r>
     </w:p>
@@ -7845,13 +7967,22 @@
           <w:ilvl w:val="0"/>
           <w:numId w:val="22"/>
         </w:numPr>
-      </w:pPr>
-      <w:proofErr w:type="spellStart"/>
-      <w:r>
+        <w:rPr>
+          <w:highlight w:val="green"/>
+        </w:rPr>
+      </w:pPr>
+      <w:proofErr w:type="spellStart"/>
+      <w:r>
+        <w:rPr>
+          <w:highlight w:val="green"/>
+        </w:rPr>
         <w:t>BehaviorSpaceshipUpdateVelocity</w:t>
       </w:r>
       <w:proofErr w:type="spellEnd"/>
       <w:r>
+        <w:rPr>
+          <w:highlight w:val="green"/>
+        </w:rPr>
         <w:t>:</w:t>
       </w:r>
     </w:p>
@@ -7862,14 +7993,26 @@
           <w:ilvl w:val="1"/>
           <w:numId w:val="22"/>
         </w:numPr>
-      </w:pPr>
-      <w:r>
+        <w:rPr>
+          <w:highlight w:val="green"/>
+        </w:rPr>
+      </w:pPr>
+      <w:r>
+        <w:rPr>
+          <w:highlight w:val="green"/>
+        </w:rPr>
         <w:t xml:space="preserve">Get the transform and physics components from the behavior’s parent </w:t>
       </w:r>
       <w:r>
+        <w:rPr>
+          <w:highlight w:val="green"/>
+        </w:rPr>
         <w:t>Entity</w:t>
       </w:r>
       <w:r>
+        <w:rPr>
+          <w:highlight w:val="green"/>
+        </w:rPr>
         <w:t>.</w:t>
       </w:r>
     </w:p>
@@ -7880,11 +8023,20 @@
           <w:ilvl w:val="1"/>
           <w:numId w:val="22"/>
         </w:numPr>
-      </w:pPr>
-      <w:r>
+        <w:rPr>
+          <w:highlight w:val="green"/>
+        </w:rPr>
+      </w:pPr>
+      <w:r>
+        <w:rPr>
+          <w:highlight w:val="green"/>
+        </w:rPr>
         <w:t>Verify that the pointers are valid</w:t>
       </w:r>
       <w:r>
+        <w:rPr>
+          <w:highlight w:val="green"/>
+        </w:rPr>
         <w:t>.</w:t>
       </w:r>
     </w:p>
@@ -7895,11 +8047,20 @@
           <w:ilvl w:val="1"/>
           <w:numId w:val="22"/>
         </w:numPr>
-      </w:pPr>
-      <w:r>
+        <w:rPr>
+          <w:highlight w:val="green"/>
+        </w:rPr>
+      </w:pPr>
+      <w:r>
+        <w:rPr>
+          <w:highlight w:val="green"/>
+        </w:rPr>
         <w:t>Get the transform component’s ‘rotation’</w:t>
       </w:r>
       <w:r>
+        <w:rPr>
+          <w:highlight w:val="green"/>
+        </w:rPr>
         <w:t>.</w:t>
       </w:r>
     </w:p>
@@ -7910,11 +8071,20 @@
           <w:ilvl w:val="1"/>
           <w:numId w:val="22"/>
         </w:numPr>
-      </w:pPr>
-      <w:r>
+        <w:rPr>
+          <w:highlight w:val="green"/>
+        </w:rPr>
+      </w:pPr>
+      <w:r>
+        <w:rPr>
+          <w:highlight w:val="green"/>
+        </w:rPr>
         <w:t>Get a unit vector in direction of ‘rotation’</w:t>
       </w:r>
       <w:r>
+        <w:rPr>
+          <w:highlight w:val="green"/>
+        </w:rPr>
         <w:t>.</w:t>
       </w:r>
     </w:p>
@@ -7925,8 +8095,14 @@
           <w:ilvl w:val="2"/>
           <w:numId w:val="22"/>
         </w:numPr>
-      </w:pPr>
-      <w:r>
+        <w:rPr>
+          <w:highlight w:val="yellow"/>
+        </w:rPr>
+      </w:pPr>
+      <w:r>
+        <w:rPr>
+          <w:highlight w:val="yellow"/>
+        </w:rPr>
         <w:t>Hint: There is a Vector2D function for this</w:t>
       </w:r>
     </w:p>
@@ -7937,11 +8113,20 @@
           <w:ilvl w:val="1"/>
           <w:numId w:val="22"/>
         </w:numPr>
-      </w:pPr>
-      <w:r>
+        <w:rPr>
+          <w:highlight w:val="green"/>
+        </w:rPr>
+      </w:pPr>
+      <w:r>
+        <w:rPr>
+          <w:highlight w:val="green"/>
+        </w:rPr>
         <w:t>Get the physics component’s ‘velocity’</w:t>
       </w:r>
       <w:r>
+        <w:rPr>
+          <w:highlight w:val="green"/>
+        </w:rPr>
         <w:t>.</w:t>
       </w:r>
     </w:p>
@@ -7952,8 +8137,14 @@
           <w:ilvl w:val="1"/>
           <w:numId w:val="22"/>
         </w:numPr>
-      </w:pPr>
-      <w:r>
+        <w:rPr>
+          <w:highlight w:val="green"/>
+        </w:rPr>
+      </w:pPr>
+      <w:r>
+        <w:rPr>
+          <w:highlight w:val="green"/>
+        </w:rPr>
         <w:t>Calculate the new velocity:</w:t>
       </w:r>
     </w:p>
@@ -7998,8 +8189,14 @@
           <w:ilvl w:val="2"/>
           <w:numId w:val="22"/>
         </w:numPr>
-      </w:pPr>
-      <w:r>
+        <w:rPr>
+          <w:highlight w:val="yellow"/>
+        </w:rPr>
+      </w:pPr>
+      <w:r>
+        <w:rPr>
+          <w:highlight w:val="yellow"/>
+        </w:rPr>
         <w:lastRenderedPageBreak/>
         <w:t>Note: Try using the Vector2DScaleAdd function for this</w:t>
       </w:r>
@@ -8011,11 +8208,20 @@
           <w:ilvl w:val="1"/>
           <w:numId w:val="22"/>
         </w:numPr>
-      </w:pPr>
-      <w:r>
+        <w:rPr>
+          <w:highlight w:val="green"/>
+        </w:rPr>
+      </w:pPr>
+      <w:r>
+        <w:rPr>
+          <w:highlight w:val="green"/>
+        </w:rPr>
         <w:t>Calculate the ‘speed’ of this new velocity</w:t>
       </w:r>
       <w:r>
+        <w:rPr>
+          <w:highlight w:val="green"/>
+        </w:rPr>
         <w:t>.</w:t>
       </w:r>
     </w:p>
@@ -8026,16 +8232,28 @@
           <w:ilvl w:val="2"/>
           <w:numId w:val="22"/>
         </w:numPr>
-      </w:pPr>
-      <w:r>
+        <w:rPr>
+          <w:highlight w:val="yellow"/>
+        </w:rPr>
+      </w:pPr>
+      <w:r>
+        <w:rPr>
+          <w:highlight w:val="yellow"/>
+        </w:rPr>
         <w:t xml:space="preserve">Hint: speed = </w:t>
       </w:r>
       <w:proofErr w:type="gramStart"/>
       <w:r>
+        <w:rPr>
+          <w:highlight w:val="yellow"/>
+        </w:rPr>
         <w:t>length(</w:t>
       </w:r>
       <w:proofErr w:type="gramEnd"/>
       <w:r>
+        <w:rPr>
+          <w:highlight w:val="yellow"/>
+        </w:rPr>
         <w:t>new velocity)</w:t>
       </w:r>
     </w:p>
@@ -8046,16 +8264,28 @@
           <w:ilvl w:val="1"/>
           <w:numId w:val="22"/>
         </w:numPr>
-      </w:pPr>
-      <w:r>
+        <w:rPr>
+          <w:highlight w:val="green"/>
+        </w:rPr>
+      </w:pPr>
+      <w:r>
+        <w:rPr>
+          <w:highlight w:val="green"/>
+        </w:rPr>
         <w:t xml:space="preserve">If the speed &gt; </w:t>
       </w:r>
       <w:proofErr w:type="spellStart"/>
       <w:r>
+        <w:rPr>
+          <w:highlight w:val="green"/>
+        </w:rPr>
         <w:t>spaceshipSpeedMax</w:t>
       </w:r>
       <w:proofErr w:type="spellEnd"/>
       <w:r>
+        <w:rPr>
+          <w:highlight w:val="green"/>
+        </w:rPr>
         <w:t>, then limit the speed:</w:t>
       </w:r>
     </w:p>
@@ -8092,11 +8322,20 @@
           <w:ilvl w:val="1"/>
           <w:numId w:val="22"/>
         </w:numPr>
-      </w:pPr>
-      <w:r>
+        <w:rPr>
+          <w:highlight w:val="green"/>
+        </w:rPr>
+      </w:pPr>
+      <w:r>
+        <w:rPr>
+          <w:highlight w:val="green"/>
+        </w:rPr>
         <w:t>Set the physics component’s new velocity</w:t>
       </w:r>
       <w:r>
+        <w:rPr>
+          <w:highlight w:val="green"/>
+        </w:rPr>
         <w:t>.</w:t>
       </w:r>
     </w:p>
@@ -8107,13 +8346,22 @@
           <w:ilvl w:val="0"/>
           <w:numId w:val="22"/>
         </w:numPr>
-      </w:pPr>
-      <w:proofErr w:type="spellStart"/>
-      <w:r>
+        <w:rPr>
+          <w:highlight w:val="green"/>
+        </w:rPr>
+      </w:pPr>
+      <w:proofErr w:type="spellStart"/>
+      <w:r>
+        <w:rPr>
+          <w:highlight w:val="green"/>
+        </w:rPr>
         <w:t>BehaviorSpaceshipUpdateWeapon</w:t>
       </w:r>
       <w:proofErr w:type="spellEnd"/>
       <w:r>
+        <w:rPr>
+          <w:highlight w:val="green"/>
+        </w:rPr>
         <w:t>:</w:t>
       </w:r>
     </w:p>
@@ -8124,8 +8372,14 @@
           <w:ilvl w:val="1"/>
           <w:numId w:val="22"/>
         </w:numPr>
-      </w:pPr>
-      <w:r>
+        <w:rPr>
+          <w:highlight w:val="green"/>
+        </w:rPr>
+      </w:pPr>
+      <w:r>
+        <w:rPr>
+          <w:highlight w:val="green"/>
+        </w:rPr>
         <w:t>If the behavior timer &gt; 0,</w:t>
       </w:r>
     </w:p>
@@ -8172,26 +8426,42 @@
           <w:ilvl w:val="1"/>
           <w:numId w:val="22"/>
         </w:numPr>
-      </w:pPr>
-      <w:r>
+        <w:rPr>
+          <w:highlight w:val="green"/>
+        </w:rPr>
+      </w:pPr>
+      <w:r>
+        <w:rPr>
+          <w:highlight w:val="green"/>
+        </w:rPr>
         <w:t xml:space="preserve">If spacebar </w:t>
       </w:r>
       <w:proofErr w:type="gramStart"/>
       <w:r>
+        <w:rPr>
+          <w:highlight w:val="green"/>
+        </w:rPr>
         <w:t>(‘ ‘</w:t>
       </w:r>
       <w:proofErr w:type="gramEnd"/>
       <w:r>
+        <w:rPr>
+          <w:highlight w:val="green"/>
+        </w:rPr>
         <w:t xml:space="preserve">) is </w:t>
       </w:r>
       <w:r>
         <w:rPr>
           <w:i/>
           <w:iCs/>
+          <w:highlight w:val="green"/>
         </w:rPr>
         <w:t>pressed</w:t>
       </w:r>
       <w:r>
+        <w:rPr>
+          <w:highlight w:val="green"/>
+        </w:rPr>
         <w:t>,</w:t>
       </w:r>
     </w:p>
@@ -8248,13 +8518,22 @@
           <w:ilvl w:val="0"/>
           <w:numId w:val="22"/>
         </w:numPr>
-      </w:pPr>
-      <w:proofErr w:type="spellStart"/>
-      <w:r>
+        <w:rPr>
+          <w:highlight w:val="red"/>
+        </w:rPr>
+      </w:pPr>
+      <w:proofErr w:type="spellStart"/>
+      <w:r>
+        <w:rPr>
+          <w:highlight w:val="red"/>
+        </w:rPr>
         <w:t>BehaviorSpaceshipSpawnBullet</w:t>
       </w:r>
       <w:proofErr w:type="spellEnd"/>
       <w:r>
+        <w:rPr>
+          <w:highlight w:val="red"/>
+        </w:rPr>
         <w:t>:</w:t>
       </w:r>
     </w:p>
@@ -8265,31 +8544,58 @@
           <w:ilvl w:val="1"/>
           <w:numId w:val="22"/>
         </w:numPr>
-      </w:pPr>
-      <w:r>
+        <w:rPr>
+          <w:highlight w:val="green"/>
+        </w:rPr>
+      </w:pPr>
+      <w:r>
+        <w:rPr>
+          <w:highlight w:val="green"/>
+        </w:rPr>
         <w:t xml:space="preserve">Call </w:t>
       </w:r>
       <w:proofErr w:type="spellStart"/>
       <w:r>
+        <w:rPr>
+          <w:highlight w:val="green"/>
+        </w:rPr>
         <w:t>Entity</w:t>
       </w:r>
       <w:r>
+        <w:rPr>
+          <w:highlight w:val="green"/>
+        </w:rPr>
         <w:t>FactoryBuild</w:t>
       </w:r>
       <w:proofErr w:type="spellEnd"/>
       <w:r>
+        <w:rPr>
+          <w:highlight w:val="green"/>
+        </w:rPr>
         <w:t xml:space="preserve"> </w:t>
       </w:r>
       <w:r>
+        <w:rPr>
+          <w:highlight w:val="green"/>
+        </w:rPr>
         <w:t xml:space="preserve">to </w:t>
       </w:r>
       <w:r>
+        <w:rPr>
+          <w:highlight w:val="green"/>
+        </w:rPr>
         <w:t>build a new</w:t>
       </w:r>
       <w:r>
+        <w:rPr>
+          <w:highlight w:val="green"/>
+        </w:rPr>
         <w:t xml:space="preserve"> ‘Bullet’</w:t>
       </w:r>
       <w:r>
+        <w:rPr>
+          <w:highlight w:val="green"/>
+        </w:rPr>
         <w:t xml:space="preserve"> Entity.</w:t>
       </w:r>
     </w:p>
@@ -8300,22 +8606,40 @@
           <w:ilvl w:val="2"/>
           <w:numId w:val="22"/>
         </w:numPr>
-      </w:pPr>
-      <w:r>
+        <w:rPr>
+          <w:highlight w:val="yellow"/>
+        </w:rPr>
+      </w:pPr>
+      <w:r>
+        <w:rPr>
+          <w:highlight w:val="yellow"/>
+        </w:rPr>
         <w:t>NOTE: The ‘</w:t>
       </w:r>
       <w:proofErr w:type="spellStart"/>
       <w:r>
+        <w:rPr>
+          <w:highlight w:val="yellow"/>
+        </w:rPr>
         <w:t>entity</w:t>
       </w:r>
       <w:r>
+        <w:rPr>
+          <w:highlight w:val="yellow"/>
+        </w:rPr>
         <w:t>N</w:t>
       </w:r>
       <w:r>
+        <w:rPr>
+          <w:highlight w:val="yellow"/>
+        </w:rPr>
         <w:t>ame</w:t>
       </w:r>
       <w:proofErr w:type="spellEnd"/>
       <w:r>
+        <w:rPr>
+          <w:highlight w:val="yellow"/>
+        </w:rPr>
         <w:t>’ parameter is case-sensitive!</w:t>
       </w:r>
     </w:p>
@@ -8347,8 +8671,14 @@
           <w:ilvl w:val="2"/>
           <w:numId w:val="22"/>
         </w:numPr>
-      </w:pPr>
-      <w:r>
+        <w:rPr>
+          <w:highlight w:val="green"/>
+        </w:rPr>
+      </w:pPr>
+      <w:r>
+        <w:rPr>
+          <w:highlight w:val="green"/>
+        </w:rPr>
         <w:t>Get the spaceship’s position and rotation.</w:t>
       </w:r>
     </w:p>
@@ -8359,17 +8689,27 @@
           <w:ilvl w:val="2"/>
           <w:numId w:val="22"/>
         </w:numPr>
-      </w:pPr>
-      <w:r>
+        <w:rPr>
+          <w:highlight w:val="green"/>
+        </w:rPr>
+      </w:pPr>
+      <w:r>
+        <w:rPr>
+          <w:highlight w:val="green"/>
+        </w:rPr>
         <w:t xml:space="preserve">Set the </w:t>
       </w:r>
       <w:r>
         <w:rPr>
           <w:i/>
+          <w:highlight w:val="green"/>
         </w:rPr>
         <w:t>cloned</w:t>
       </w:r>
       <w:r>
+        <w:rPr>
+          <w:highlight w:val="green"/>
+        </w:rPr>
         <w:t xml:space="preserve"> bullet’s position and rotation.</w:t>
       </w:r>
     </w:p>
@@ -8380,8 +8720,14 @@
           <w:ilvl w:val="2"/>
           <w:numId w:val="22"/>
         </w:numPr>
-      </w:pPr>
-      <w:r>
+        <w:rPr>
+          <w:highlight w:val="green"/>
+        </w:rPr>
+      </w:pPr>
+      <w:r>
+        <w:rPr>
+          <w:highlight w:val="green"/>
+        </w:rPr>
         <w:t>Get a unit vector in direction of the spaceship’s ‘rotation’.</w:t>
       </w:r>
     </w:p>
@@ -8392,12 +8738,21 @@
           <w:ilvl w:val="2"/>
           <w:numId w:val="22"/>
         </w:numPr>
-      </w:pPr>
-      <w:r>
+        <w:rPr>
+          <w:highlight w:val="green"/>
+        </w:rPr>
+      </w:pPr>
+      <w:r>
+        <w:rPr>
+          <w:highlight w:val="green"/>
+        </w:rPr>
         <w:t xml:space="preserve">Set the bullet’s velocity = direction * </w:t>
       </w:r>
       <w:proofErr w:type="spellStart"/>
       <w:r>
+        <w:rPr>
+          <w:highlight w:val="green"/>
+        </w:rPr>
         <w:t>spaceshipWeaponBulletSpeed</w:t>
       </w:r>
       <w:proofErr w:type="spellEnd"/>
@@ -8409,14 +8764,26 @@
           <w:ilvl w:val="2"/>
           <w:numId w:val="22"/>
         </w:numPr>
-      </w:pPr>
-      <w:r>
+        <w:rPr>
+          <w:highlight w:val="red"/>
+        </w:rPr>
+      </w:pPr>
+      <w:r>
+        <w:rPr>
+          <w:highlight w:val="red"/>
+        </w:rPr>
         <w:t xml:space="preserve">Add the cloned bullet to the </w:t>
       </w:r>
       <w:r>
+        <w:rPr>
+          <w:highlight w:val="red"/>
+        </w:rPr>
         <w:t>Entity</w:t>
       </w:r>
       <w:r>
+        <w:rPr>
+          <w:highlight w:val="red"/>
+        </w:rPr>
         <w:t xml:space="preserve"> manager’s active list.</w:t>
       </w:r>
     </w:p>
@@ -8427,6 +8794,9 @@
       </w:pPr>
       <w:proofErr w:type="spellStart"/>
       <w:r>
+        <w:rPr>
+          <w:highlight w:val="green"/>
+        </w:rPr>
         <w:t>BehaviorBullet.h</w:t>
       </w:r>
       <w:proofErr w:type="spellEnd"/>

</xml_diff>